<commit_message>
Cleanup & documentation improvement
</commit_message>
<xml_diff>
--- a/Documentation/gepilatas.docx
+++ b/Documentation/gepilatas.docx
@@ -1,6 +1,6 @@
 
 <file path=word/document.xml><?xml version="1.0" encoding="utf-8"?>
-<w:document xmlns:wpc="http://schemas.microsoft.com/office/word/2010/wordprocessingCanvas" xmlns:cx="http://schemas.microsoft.com/office/drawing/2014/chartex" xmlns:cx1="http://schemas.microsoft.com/office/drawing/2015/9/8/chartex" xmlns:cx2="http://schemas.microsoft.com/office/drawing/2015/10/21/chartex" xmlns:cx3="http://schemas.microsoft.com/office/drawing/2016/5/9/chartex" xmlns:cx4="http://schemas.microsoft.com/office/drawing/2016/5/10/chartex" xmlns:cx5="http://schemas.microsoft.com/office/drawing/2016/5/11/chartex" xmlns:cx6="http://schemas.microsoft.com/office/drawing/2016/5/12/chartex" xmlns:cx7="http://schemas.microsoft.com/office/drawing/2016/5/13/chartex" xmlns:cx8="http://schemas.microsoft.com/office/drawing/2016/5/14/chartex" xmlns:mc="http://schemas.openxmlformats.org/markup-compatibility/2006" xmlns:aink="http://schemas.microsoft.com/office/drawing/2016/ink" xmlns:am3d="http://schemas.microsoft.com/office/drawing/2017/model3d" xmlns:o="urn:schemas-microsoft-com:office:office" xmlns:r="http://schemas.openxmlformats.org/officeDocument/2006/relationships" xmlns:m="http://schemas.openxmlformats.org/officeDocument/2006/math" xmlns:v="urn:schemas-microsoft-com:vml" xmlns:wp14="http://schemas.microsoft.com/office/word/2010/wordprocessingDrawing" xmlns:wp="http://schemas.openxmlformats.org/drawingml/2006/wordprocessingDrawing" xmlns:w10="urn:schemas-microsoft-com:office:word" xmlns:w="http://schemas.openxmlformats.org/wordprocessingml/2006/main" xmlns:w14="http://schemas.microsoft.com/office/word/2010/wordml" xmlns:w15="http://schemas.microsoft.com/office/word/2012/wordml" xmlns:w16cex="http://schemas.microsoft.com/office/word/2018/wordml/cex" xmlns:w16cid="http://schemas.microsoft.com/office/word/2016/wordml/cid" xmlns:w16="http://schemas.microsoft.com/office/word/2018/wordml" xmlns:w16se="http://schemas.microsoft.com/office/word/2015/wordml/symex" xmlns:wpg="http://schemas.microsoft.com/office/word/2010/wordprocessingGroup" xmlns:wpi="http://schemas.microsoft.com/office/word/2010/wordprocessingInk" xmlns:wne="http://schemas.microsoft.com/office/word/2006/wordml" xmlns:wps="http://schemas.microsoft.com/office/word/2010/wordprocessingShape" mc:Ignorable="w14 w15 w16se w16cid w16 w16cex wp14">
+<w:document xmlns:wpc="http://schemas.microsoft.com/office/word/2010/wordprocessingCanvas" xmlns:cx="http://schemas.microsoft.com/office/drawing/2014/chartex" xmlns:cx1="http://schemas.microsoft.com/office/drawing/2015/9/8/chartex" xmlns:cx2="http://schemas.microsoft.com/office/drawing/2015/10/21/chartex" xmlns:cx3="http://schemas.microsoft.com/office/drawing/2016/5/9/chartex" xmlns:cx4="http://schemas.microsoft.com/office/drawing/2016/5/10/chartex" xmlns:cx5="http://schemas.microsoft.com/office/drawing/2016/5/11/chartex" xmlns:cx6="http://schemas.microsoft.com/office/drawing/2016/5/12/chartex" xmlns:cx7="http://schemas.microsoft.com/office/drawing/2016/5/13/chartex" xmlns:cx8="http://schemas.microsoft.com/office/drawing/2016/5/14/chartex" xmlns:mc="http://schemas.openxmlformats.org/markup-compatibility/2006" xmlns:aink="http://schemas.microsoft.com/office/drawing/2016/ink" xmlns:am3d="http://schemas.microsoft.com/office/drawing/2017/model3d" xmlns:o="urn:schemas-microsoft-com:office:office" xmlns:r="http://schemas.openxmlformats.org/officeDocument/2006/relationships" xmlns:m="http://schemas.openxmlformats.org/officeDocument/2006/math" xmlns:v="urn:schemas-microsoft-com:vml" xmlns:wp14="http://schemas.microsoft.com/office/word/2010/wordprocessingDrawing" xmlns:wp="http://schemas.openxmlformats.org/drawingml/2006/wordprocessingDrawing" xmlns:w10="urn:schemas-microsoft-com:office:word" xmlns:w="http://schemas.openxmlformats.org/wordprocessingml/2006/main" xmlns:w14="http://schemas.microsoft.com/office/word/2010/wordml" xmlns:w15="http://schemas.microsoft.com/office/word/2012/wordml" xmlns:w16cex="http://schemas.microsoft.com/office/word/2018/wordml/cex" xmlns:w16cid="http://schemas.microsoft.com/office/word/2016/wordml/cid" xmlns:w16="http://schemas.microsoft.com/office/word/2018/wordml" xmlns:w16sdtdh="http://schemas.microsoft.com/office/word/2020/wordml/sdtdatahash" xmlns:w16se="http://schemas.microsoft.com/office/word/2015/wordml/symex" xmlns:wpg="http://schemas.microsoft.com/office/word/2010/wordprocessingGroup" xmlns:wpi="http://schemas.microsoft.com/office/word/2010/wordprocessingInk" xmlns:wne="http://schemas.microsoft.com/office/word/2006/wordml" xmlns:wps="http://schemas.microsoft.com/office/word/2010/wordprocessingShape" mc:Ignorable="w14 w15 w16se w16cid w16 w16cex w16sdtdh wp14">
   <w:body>
     <w:p>
       <w:pPr>
@@ -126,7 +126,7 @@
         </w:p>
         <w:p>
           <w:pPr>
-            <w:pStyle w:val="TJ1"/>
+            <w:pStyle w:val="TOC1"/>
             <w:rPr>
               <w:rFonts w:asciiTheme="minorHAnsi" w:eastAsiaTheme="minorEastAsia" w:hAnsiTheme="minorHAnsi"/>
               <w:noProof/>
@@ -146,7 +146,7 @@
           <w:hyperlink w:anchor="_Toc88817560" w:history="1">
             <w:r>
               <w:rPr>
-                <w:rStyle w:val="Hiperhivatkozs"/>
+                <w:rStyle w:val="Hyperlink"/>
                 <w:noProof/>
               </w:rPr>
               <w:t>Bevezetés</w:t>
@@ -203,7 +203,7 @@
         </w:p>
         <w:p>
           <w:pPr>
-            <w:pStyle w:val="TJ1"/>
+            <w:pStyle w:val="TOC1"/>
             <w:rPr>
               <w:rFonts w:asciiTheme="minorHAnsi" w:eastAsiaTheme="minorEastAsia" w:hAnsiTheme="minorHAnsi"/>
               <w:noProof/>
@@ -214,7 +214,7 @@
           <w:hyperlink w:anchor="_Toc88817561" w:history="1">
             <w:r>
               <w:rPr>
-                <w:rStyle w:val="Hiperhivatkozs"/>
+                <w:rStyle w:val="Hyperlink"/>
                 <w:noProof/>
               </w:rPr>
               <w:t>A megoldáshoz szükséges elméleti háttér</w:t>
@@ -271,7 +271,7 @@
         </w:p>
         <w:p>
           <w:pPr>
-            <w:pStyle w:val="TJ1"/>
+            <w:pStyle w:val="TOC1"/>
             <w:rPr>
               <w:rFonts w:asciiTheme="minorHAnsi" w:eastAsiaTheme="minorEastAsia" w:hAnsiTheme="minorHAnsi"/>
               <w:noProof/>
@@ -282,7 +282,7 @@
           <w:hyperlink w:anchor="_Toc88817562" w:history="1">
             <w:r>
               <w:rPr>
-                <w:rStyle w:val="Hiperhivatkozs"/>
+                <w:rStyle w:val="Hyperlink"/>
                 <w:noProof/>
               </w:rPr>
               <w:t>A megvalósítás terve és kivitelezése</w:t>
@@ -339,7 +339,7 @@
         </w:p>
         <w:p>
           <w:pPr>
-            <w:pStyle w:val="TJ1"/>
+            <w:pStyle w:val="TOC1"/>
             <w:rPr>
               <w:rFonts w:asciiTheme="minorHAnsi" w:eastAsiaTheme="minorEastAsia" w:hAnsiTheme="minorHAnsi"/>
               <w:noProof/>
@@ -350,7 +350,7 @@
           <w:hyperlink w:anchor="_Toc88817563" w:history="1">
             <w:r>
               <w:rPr>
-                <w:rStyle w:val="Hiperhivatkozs"/>
+                <w:rStyle w:val="Hyperlink"/>
                 <w:noProof/>
               </w:rPr>
               <w:t>Tesztelés</w:t>
@@ -407,7 +407,7 @@
         </w:p>
         <w:p>
           <w:pPr>
-            <w:pStyle w:val="TJ1"/>
+            <w:pStyle w:val="TOC1"/>
             <w:rPr>
               <w:rFonts w:asciiTheme="minorHAnsi" w:eastAsiaTheme="minorEastAsia" w:hAnsiTheme="minorHAnsi"/>
               <w:noProof/>
@@ -418,7 +418,7 @@
           <w:hyperlink w:anchor="_Toc88817564" w:history="1">
             <w:r>
               <w:rPr>
-                <w:rStyle w:val="Hiperhivatkozs"/>
+                <w:rStyle w:val="Hyperlink"/>
                 <w:noProof/>
               </w:rPr>
               <w:t>Felhasználói leírás</w:t>
@@ -494,7 +494,7 @@
     </w:p>
     <w:p>
       <w:pPr>
-        <w:pStyle w:val="Cmsor1"/>
+        <w:pStyle w:val="Heading1"/>
       </w:pPr>
       <w:bookmarkStart w:id="0" w:name="_Toc88817560"/>
       <w:r>
@@ -536,7 +536,7 @@
     </w:p>
     <w:p>
       <w:pPr>
-        <w:pStyle w:val="Cmsor1"/>
+        <w:pStyle w:val="Heading1"/>
       </w:pPr>
       <w:bookmarkStart w:id="1" w:name="_Toc88817561"/>
       <w:r>
@@ -544,6 +544,17 @@
       </w:r>
       <w:bookmarkEnd w:id="1"/>
     </w:p>
+    <w:p/>
+    <w:p>
+      <w:pPr>
+        <w:pStyle w:val="Heading1"/>
+      </w:pPr>
+      <w:bookmarkStart w:id="2" w:name="_Toc88817562"/>
+      <w:r>
+        <w:t>A megvalósítás terve és kivitelezése</w:t>
+      </w:r>
+      <w:bookmarkEnd w:id="2"/>
+    </w:p>
     <w:p>
       <w:r>
         <w:t xml:space="preserve">A rendszámtábla leolvasásához be kell látnunk, hogy az első és egyben legfontosabb (mindamellett legnehezebb) lépésnek, annak elhelyezkedésének pontos meghatározása kell, hogy legyen. Az egész képen történő karakter keresés hozhat sikeres eredményeket ám nem nehéz olyan példát találni, ahol már az autón vagy annak környezetén olyan alakzatok, karakterek találhatók melyek az ilyen módú leolvasást megnehezítik vagy lehetetlenné teszik. </w:t>
@@ -551,38 +562,33 @@
     </w:p>
     <w:p>
       <w:r>
-        <w:t xml:space="preserve">Éppen ezért a rendszám helyének meghatározását kell célba vennünk előszőr. Itt számos megközelítés létezik, </w:t>
-      </w:r>
-      <w:r>
-        <w:t>található olyan mely a rendszám hátterének színére (fehér) hagyatkozik</w:t>
-      </w:r>
-      <w:r>
-        <w:t xml:space="preserve"> </w:t>
-      </w:r>
-      <w:r>
-        <w:t xml:space="preserve">ám ez semmiképp sem konstans, kifejezetten a zöld rendszámmal rendelkező elektromos hajtású autók elterjedése miatt, de akár csak a tábla tisztasága is befolyásolhatja a detektálást. Mivel az autó és a kamera térbeli relációja ismeretlen, nem is beszélve a rendszámtáblának az autón történő elhelyezkedéséről így erre sem hagyatkozhatunk.  Az általam legoptimálisabbnak és a mások által legelfogadottabbnak tűnő megoldás az élek detektálására majd az azok által leírt </w:t>
-      </w:r>
-      <w:r>
-        <w:t>poligonok szögeinek</w:t>
-      </w:r>
-      <w:r>
-        <w:t xml:space="preserve"> méretére, számára és oldalaik hosszának arányára hagyatkozik. </w:t>
-      </w:r>
-    </w:p>
-    <w:p>
-      <w:pPr>
-        <w:pStyle w:val="Cmsor1"/>
-      </w:pPr>
-      <w:bookmarkStart w:id="2" w:name="_Toc88817562"/>
+        <w:t xml:space="preserve">Éppen ezért a rendszám helyének meghatározását kell célba vennünk előszőr. Itt számos megközelítés létezik, található olyan mely a rendszám hátterének színére (fehér) hagyatkozik ám ez semmiképp sem konstans, kifejezetten a zöld rendszámmal rendelkező elektromos hajtású autók elterjedése miatt, de akár csak a tábla tisztasága is befolyásolhatja a detektálást. Mivel az autó és a kamera térbeli relációja ismeretlen, nem is beszélve a rendszámtáblának az autón történő elhelyezkedéséről így erre sem hagyatkozhatunk.  Az általam legoptimálisabbnak és a mások által legelfogadottabbnak tűnő megoldás az élek detektálására majd az azok által leírt poligonok szögeinek méretére, számára és oldalaik hosszának arányára hagyatkozik. </w:t>
+      </w:r>
+    </w:p>
+    <w:p>
       <w:r>
         <w:lastRenderedPageBreak/>
-        <w:t>A megvalósítás terve és kivitelezése</w:t>
-      </w:r>
-      <w:bookmarkEnd w:id="2"/>
-    </w:p>
-    <w:p>
-      <w:r>
-        <w:t xml:space="preserve">A program kivitelezéséhez én a Python nyelvet választottam, részben a fejlesztési folyamat gyorsasága és egyszerűsége miatt, de nem utolsó sorban a kiterjedt és széleskörű kód könyvtár potenciálja miatt. A képek beolvasására, tárolására, elő, utó-feldolgozására az openCV könyvtárat csomagot választottam mely a hobbi gépi látásos körökben épp annyira elterjedt és sikeresen felhasznált, mint az iparban. A rendszámtábla karaktereinek leolvasására pedig a Tesseract OCR nevű szoftver mellett döntöttem, melynek a Python nyelvű implementációja a </w:t>
+        <w:t xml:space="preserve">A program kivitelezéséhez én a Python nyelvet választottam, részben a fejlesztési folyamat gyorsasága és egyszerűsége miatt, de nem utolsó sorban a kiterjedt és széleskörű kód könyvtár potenciálja miatt. A képek beolvasására, tárolására, </w:t>
+      </w:r>
+      <w:r>
+        <w:t xml:space="preserve">           </w:t>
+      </w:r>
+      <w:r>
+        <w:t>elő</w:t>
+      </w:r>
+      <w:r>
+        <w:t>-</w:t>
+      </w:r>
+      <w:r>
+        <w:t xml:space="preserve">, utó-feldolgozására az </w:t>
+      </w:r>
+      <w:proofErr w:type="spellStart"/>
+      <w:r>
+        <w:t>openCV</w:t>
+      </w:r>
+      <w:proofErr w:type="spellEnd"/>
+      <w:r>
+        <w:t xml:space="preserve"> könyvtárat csomagot választottam mely a hobbi gépi látásos körökben épp annyira elterjedt és sikeresen felhasznált, mint az iparban. A rendszámtábla karaktereinek leolvasására pedig a Tesseract OCR nevű szoftver mellett döntöttem, melynek a Python nyelvű implementációja a </w:t>
       </w:r>
       <w:proofErr w:type="spellStart"/>
       <w:r>
@@ -605,12 +611,26 @@
           <w:b/>
           <w:bCs/>
         </w:rPr>
-        <w:t>Az általam kidolgozott algoritmus 5 főbb lépésből áll:</w:t>
-      </w:r>
-    </w:p>
-    <w:p>
-      <w:pPr>
-        <w:pStyle w:val="Listaszerbekezds"/>
+        <w:t>Az algoritmus 5 főbb lépés</w:t>
+      </w:r>
+      <w:r>
+        <w:rPr>
+          <w:b/>
+          <w:bCs/>
+        </w:rPr>
+        <w:t>ei</w:t>
+      </w:r>
+      <w:r>
+        <w:rPr>
+          <w:b/>
+          <w:bCs/>
+        </w:rPr>
+        <w:t>:</w:t>
+      </w:r>
+    </w:p>
+    <w:p>
+      <w:pPr>
+        <w:pStyle w:val="ListParagraph"/>
         <w:numPr>
           <w:ilvl w:val="0"/>
           <w:numId w:val="1"/>
@@ -622,7 +642,7 @@
     </w:p>
     <w:p>
       <w:pPr>
-        <w:pStyle w:val="Listaszerbekezds"/>
+        <w:pStyle w:val="ListParagraph"/>
         <w:numPr>
           <w:ilvl w:val="0"/>
           <w:numId w:val="1"/>
@@ -634,7 +654,7 @@
     </w:p>
     <w:p>
       <w:pPr>
-        <w:pStyle w:val="Listaszerbekezds"/>
+        <w:pStyle w:val="ListParagraph"/>
         <w:numPr>
           <w:ilvl w:val="0"/>
           <w:numId w:val="1"/>
@@ -655,7 +675,7 @@
     </w:p>
     <w:p>
       <w:pPr>
-        <w:pStyle w:val="Listaszerbekezds"/>
+        <w:pStyle w:val="ListParagraph"/>
         <w:numPr>
           <w:ilvl w:val="0"/>
           <w:numId w:val="1"/>
@@ -667,7 +687,7 @@
     </w:p>
     <w:p>
       <w:pPr>
-        <w:pStyle w:val="Listaszerbekezds"/>
+        <w:pStyle w:val="ListParagraph"/>
         <w:numPr>
           <w:ilvl w:val="0"/>
           <w:numId w:val="1"/>
@@ -683,13 +703,13 @@
           <w:noProof/>
         </w:rPr>
         <w:drawing>
-          <wp:anchor distT="0" distB="0" distL="114300" distR="114300" simplePos="0" relativeHeight="251659264" behindDoc="0" locked="0" layoutInCell="1" allowOverlap="1" wp14:anchorId="56BA1E11" wp14:editId="0509B700">
+          <wp:anchor distT="0" distB="0" distL="114300" distR="114300" simplePos="0" relativeHeight="251659264" behindDoc="0" locked="0" layoutInCell="1" allowOverlap="1" wp14:anchorId="56BA1E11" wp14:editId="654B75C2">
             <wp:simplePos x="0" y="0"/>
             <wp:positionH relativeFrom="margin">
-              <wp:posOffset>1259840</wp:posOffset>
+              <wp:align>center</wp:align>
             </wp:positionH>
             <wp:positionV relativeFrom="page">
-              <wp:posOffset>8429625</wp:posOffset>
+              <wp:posOffset>8039100</wp:posOffset>
             </wp:positionV>
             <wp:extent cx="3240000" cy="2160000"/>
             <wp:effectExtent l="0" t="0" r="0" b="0"/>
@@ -750,13 +770,13 @@
           <w:noProof/>
         </w:rPr>
         <w:drawing>
-          <wp:anchor distT="0" distB="0" distL="114300" distR="114300" simplePos="0" relativeHeight="251658240" behindDoc="0" locked="0" layoutInCell="1" allowOverlap="1" wp14:anchorId="0C0E0C22" wp14:editId="2F44FF7A">
+          <wp:anchor distT="0" distB="0" distL="114300" distR="114300" simplePos="0" relativeHeight="251658240" behindDoc="0" locked="0" layoutInCell="1" allowOverlap="1" wp14:anchorId="0C0E0C22" wp14:editId="0BC7F3BF">
             <wp:simplePos x="0" y="0"/>
             <wp:positionH relativeFrom="margin">
-              <wp:posOffset>1260475</wp:posOffset>
+              <wp:align>center</wp:align>
             </wp:positionH>
             <wp:positionV relativeFrom="page">
-              <wp:posOffset>6224905</wp:posOffset>
+              <wp:posOffset>5720080</wp:posOffset>
             </wp:positionV>
             <wp:extent cx="3240701" cy="2160000"/>
             <wp:effectExtent l="0" t="0" r="0" b="0"/>
@@ -1139,7 +1159,7 @@
     </w:p>
     <w:p>
       <w:pPr>
-        <w:pStyle w:val="Cmsor1"/>
+        <w:pStyle w:val="Heading1"/>
       </w:pPr>
       <w:bookmarkStart w:id="3" w:name="_Toc88817563"/>
       <w:r>
@@ -1149,71 +1169,83 @@
     </w:p>
     <w:p>
       <w:r>
-        <w:t>A program működésének teszteléséhez 2 képcsoportot választottam.</w:t>
-      </w:r>
-      <w:r>
-        <w:br/>
-      </w:r>
-      <w:r>
-        <w:t>Az egyik egy 28 képből álló képsorozat volt, amelyek különböző autókat, különböző szögből, távolságból és viszonyok között ábrázolnak, ezeket az internen elérhető képek közű válogattam össze oly módon, hogy a lehető legjobban le teszteljem a szoftver határait. Ezek a képek a GitHub oldal .\images\magyar mappájában találhatok. Megjegyezném, hogy az images mappa foreign alkönyvtára kifejez</w:t>
-      </w:r>
-      <w:r>
-        <w:t>e</w:t>
-      </w:r>
-      <w:r>
-        <w:t xml:space="preserve">tten külföldi rendszámokkal rendelkező autókat szerepeltet ám mivel </w:t>
-      </w:r>
-      <w:r>
-        <w:t xml:space="preserve">a program írása során a Magyarországon forgalomban vett rendszámok felismerését céloztam meg, így az ezek által hozott eredmények eltérőek ezért itt bővebben nem is térnék ki rajuk. </w:t>
-      </w:r>
-    </w:p>
-    <w:p>
-      <w:r>
+        <w:t>A program működésének teszteléséhez egy 2</w:t>
+      </w:r>
+      <w:r>
+        <w:t>7</w:t>
+      </w:r>
+      <w:r>
+        <w:t xml:space="preserve"> képből álló képsorozat</w:t>
+      </w:r>
+      <w:r>
+        <w:t>ot</w:t>
+      </w:r>
+      <w:r>
+        <w:t xml:space="preserve"> </w:t>
+      </w:r>
+      <w:r>
+        <w:t>használtam</w:t>
+      </w:r>
+      <w:r>
+        <w:t>, amelyek különböző autókat, különböző szögből, távolságból és viszonyok között ábrázolnak, ezeket az internen elérhető képek közű válogattam össze oly módon, hogy a lehető legjobban le teszteljem a szoftver határait. Ezek a képek a GitHub oldal .\</w:t>
+      </w:r>
+      <w:proofErr w:type="spellStart"/>
+      <w:r>
+        <w:t>images</w:t>
+      </w:r>
+      <w:proofErr w:type="spellEnd"/>
+      <w:r>
+        <w:t>\</w:t>
+      </w:r>
+      <w:r>
+        <w:t xml:space="preserve"> </w:t>
+      </w:r>
+      <w:r>
+        <w:t xml:space="preserve">mappájában találhatok. </w:t>
+      </w:r>
+    </w:p>
+    <w:p>
+      <w:r>
+        <w:t>A</w:t>
+      </w:r>
+      <w:r>
+        <w:t xml:space="preserve"> </w:t>
+      </w:r>
+      <w:r>
+        <w:t xml:space="preserve">képsor tesztelése során a program </w:t>
+      </w:r>
+      <w:r>
+        <w:t>paraméter megadása nélkül 11</w:t>
+      </w:r>
+      <w:r>
+        <w:t xml:space="preserve"> rendszámot volt képes sikeresen megtalálni, ez a  -M paraméterrel 14-re, -R paraméterrel 13-ra, -M és -R paraméterrel 2</w:t>
+      </w:r>
+      <w:r>
+        <w:t>7</w:t>
+      </w:r>
+      <w:r>
+        <w:t xml:space="preserve"> képből 16-ot ismert fel sikeresen. </w:t>
+      </w:r>
+    </w:p>
+    <w:p>
+      <w:r>
+        <w:rPr>
+          <w:noProof/>
+        </w:rPr>
         <w:lastRenderedPageBreak/>
-        <w:t xml:space="preserve">A másik </w:t>
-      </w:r>
-      <w:r>
-        <w:t>képsorozat, mely a .\images\sajat mappában található meg, általam készültek a számomra elérhető jármű(</w:t>
-      </w:r>
-      <w:proofErr w:type="spellStart"/>
-      <w:r>
-        <w:t>vek</w:t>
-      </w:r>
-      <w:proofErr w:type="spellEnd"/>
-      <w:r>
-        <w:t xml:space="preserve">) alapján és a fő céljuk a konstans körülmények ám változó szögekből rögzített képek tesztelése, ezzel meghatározva a szoftver detektálásának határait. </w:t>
-      </w:r>
-    </w:p>
-    <w:p>
-      <w:r>
-        <w:t>Az első képsor tesztelése során paraméterektől függően a program a 28 képből 1</w:t>
-      </w:r>
-      <w:r>
-        <w:t>6o</w:t>
-      </w:r>
-      <w:r>
-        <w:t>t volt képes sikeresen felismerni</w:t>
-      </w:r>
-      <w:r>
-        <w:t xml:space="preserve">, </w:t>
-      </w:r>
-      <w:r>
-        <w:t>ez a -</w:t>
-      </w:r>
-      <w:r>
-        <w:t>M és -R</w:t>
-      </w:r>
-      <w:r>
-        <w:t xml:space="preserve"> paraméter megadása nélkül sajnos 11-re csökkent</w:t>
-      </w:r>
-      <w:r>
-        <w:t xml:space="preserve"> (</w:t>
-      </w:r>
-      <w:r>
-        <w:t>a paraméter szerepéért és magyarázatáért lásd a Felhasználói leírást)</w:t>
-      </w:r>
-      <w:r>
-        <w:t>.</w:t>
+        <w:drawing>
+          <wp:inline distT="0" distB="0" distL="0" distR="0" wp14:anchorId="1109C48B" wp14:editId="63F7ABBC">
+            <wp:extent cx="5486400" cy="3200400"/>
+            <wp:effectExtent l="0" t="0" r="0" b="0"/>
+            <wp:docPr id="13" name="Chart 13"/>
+            <wp:cNvGraphicFramePr/>
+            <a:graphic xmlns:a="http://schemas.openxmlformats.org/drawingml/2006/main">
+              <a:graphicData uri="http://schemas.openxmlformats.org/drawingml/2006/chart">
+                <c:chart xmlns:c="http://schemas.openxmlformats.org/drawingml/2006/chart" xmlns:r="http://schemas.openxmlformats.org/officeDocument/2006/relationships" r:id="rId13"/>
+              </a:graphicData>
+            </a:graphic>
+          </wp:inline>
+        </w:drawing>
       </w:r>
     </w:p>
     <w:p>
@@ -1224,10 +1256,7 @@
         <w:t xml:space="preserve">a kamera térbeli viszonya a táblához képest, a változó fényviszonyok, ám bizonyos esetekben az autó tartózkodási helye vagy típusa is problémát okozott a detektálás során. </w:t>
       </w:r>
       <w:r>
-        <w:t xml:space="preserve">Azonban meglepő módon a program bizonyos esetekben képes volt néha a meglehetősen szélsőséges estekben is sikeres eredményt hozni. </w:t>
-      </w:r>
-      <w:r>
-        <w:t xml:space="preserve">A következőkben a tesztelt képek közül néhány </w:t>
+        <w:t xml:space="preserve">következőkben a tesztelt képek közül néhány </w:t>
       </w:r>
       <w:r>
         <w:t xml:space="preserve">szélsőséges </w:t>
@@ -1242,13 +1271,13 @@
           <w:noProof/>
         </w:rPr>
         <w:drawing>
-          <wp:anchor distT="0" distB="0" distL="114300" distR="114300" simplePos="0" relativeHeight="251664384" behindDoc="0" locked="0" layoutInCell="1" allowOverlap="1" wp14:anchorId="2ECC8177" wp14:editId="4A7666BE">
+          <wp:anchor distT="0" distB="0" distL="114300" distR="114300" simplePos="0" relativeHeight="251664384" behindDoc="0" locked="0" layoutInCell="1" allowOverlap="1" wp14:anchorId="2ECC8177" wp14:editId="2A6545AA">
             <wp:simplePos x="0" y="0"/>
             <wp:positionH relativeFrom="margin">
-              <wp:align>right</wp:align>
+              <wp:posOffset>0</wp:posOffset>
             </wp:positionH>
             <wp:positionV relativeFrom="page">
-              <wp:posOffset>5532120</wp:posOffset>
+              <wp:posOffset>6685280</wp:posOffset>
             </wp:positionV>
             <wp:extent cx="2616200" cy="1743710"/>
             <wp:effectExtent l="0" t="0" r="0" b="8890"/>
@@ -1265,7 +1294,7 @@
                     <pic:cNvPicPr/>
                   </pic:nvPicPr>
                   <pic:blipFill>
-                    <a:blip r:embed="rId13" cstate="print">
+                    <a:blip r:embed="rId14" cstate="print">
                       <a:extLst>
                         <a:ext uri="{28A0092B-C50C-407E-A947-70E740481C1C}">
                           <a14:useLocalDpi xmlns:a14="http://schemas.microsoft.com/office/drawing/2010/main" val="0"/>
@@ -1302,18 +1331,18 @@
           <w:noProof/>
         </w:rPr>
         <w:drawing>
-          <wp:anchor distT="0" distB="0" distL="114300" distR="114300" simplePos="0" relativeHeight="251663360" behindDoc="0" locked="0" layoutInCell="1" allowOverlap="1" wp14:anchorId="22102D65" wp14:editId="03F4A8E0">
+          <wp:anchor distT="0" distB="0" distL="114300" distR="114300" simplePos="0" relativeHeight="251665408" behindDoc="0" locked="0" layoutInCell="1" allowOverlap="1" wp14:anchorId="3C5407D3" wp14:editId="0A2E4F9F">
             <wp:simplePos x="0" y="0"/>
             <wp:positionH relativeFrom="margin">
-              <wp:align>left</wp:align>
+              <wp:posOffset>3433445</wp:posOffset>
             </wp:positionH>
-            <wp:positionV relativeFrom="page">
-              <wp:posOffset>5579110</wp:posOffset>
+            <wp:positionV relativeFrom="paragraph">
+              <wp:posOffset>1061085</wp:posOffset>
             </wp:positionV>
-            <wp:extent cx="2930525" cy="1631950"/>
-            <wp:effectExtent l="0" t="0" r="3175" b="6350"/>
+            <wp:extent cx="2327275" cy="1741805"/>
+            <wp:effectExtent l="0" t="0" r="0" b="0"/>
             <wp:wrapTopAndBottom/>
-            <wp:docPr id="7" name="Kép 7"/>
+            <wp:docPr id="6" name="Picture 6"/>
             <wp:cNvGraphicFramePr>
               <a:graphicFrameLocks xmlns:a="http://schemas.openxmlformats.org/drawingml/2006/main" noChangeAspect="1"/>
             </wp:cNvGraphicFramePr>
@@ -1321,79 +1350,7 @@
               <a:graphicData uri="http://schemas.openxmlformats.org/drawingml/2006/picture">
                 <pic:pic xmlns:pic="http://schemas.openxmlformats.org/drawingml/2006/picture">
                   <pic:nvPicPr>
-                    <pic:cNvPr id="0" name="Picture 7"/>
-                    <pic:cNvPicPr>
-                      <a:picLocks noChangeAspect="1" noChangeArrowheads="1"/>
-                    </pic:cNvPicPr>
-                  </pic:nvPicPr>
-                  <pic:blipFill>
-                    <a:blip r:embed="rId14" cstate="print">
-                      <a:extLst>
-                        <a:ext uri="{28A0092B-C50C-407E-A947-70E740481C1C}">
-                          <a14:useLocalDpi xmlns:a14="http://schemas.microsoft.com/office/drawing/2010/main" val="0"/>
-                        </a:ext>
-                      </a:extLst>
-                    </a:blip>
-                    <a:srcRect/>
-                    <a:stretch>
-                      <a:fillRect/>
-                    </a:stretch>
-                  </pic:blipFill>
-                  <pic:spPr bwMode="auto">
-                    <a:xfrm>
-                      <a:off x="0" y="0"/>
-                      <a:ext cx="2930525" cy="1631950"/>
-                    </a:xfrm>
-                    <a:prstGeom prst="rect">
-                      <a:avLst/>
-                    </a:prstGeom>
-                    <a:noFill/>
-                    <a:ln>
-                      <a:noFill/>
-                    </a:ln>
-                  </pic:spPr>
-                </pic:pic>
-              </a:graphicData>
-            </a:graphic>
-            <wp14:sizeRelH relativeFrom="page">
-              <wp14:pctWidth>0</wp14:pctWidth>
-            </wp14:sizeRelH>
-            <wp14:sizeRelV relativeFrom="page">
-              <wp14:pctHeight>0</wp14:pctHeight>
-            </wp14:sizeRelV>
-          </wp:anchor>
-        </w:drawing>
-      </w:r>
-      <w:r>
-        <w:t xml:space="preserve">Mivel a rendszámtábla detektálása zárt, téglalap alakú poligonok észlelésére alapul ezért a következő képek feldolgozása során a rendszámtábla részleges takarása problémát okozott. </w:t>
-      </w:r>
-    </w:p>
-    <w:p>
-      <w:r>
-        <w:rPr>
-          <w:noProof/>
-        </w:rPr>
-        <w:drawing>
-          <wp:anchor distT="0" distB="0" distL="114300" distR="114300" simplePos="0" relativeHeight="251665408" behindDoc="0" locked="0" layoutInCell="1" allowOverlap="1" wp14:anchorId="5E21AB7B" wp14:editId="1306C053">
-            <wp:simplePos x="0" y="0"/>
-            <wp:positionH relativeFrom="margin">
-              <wp:align>center</wp:align>
-            </wp:positionH>
-            <wp:positionV relativeFrom="page">
-              <wp:posOffset>8061960</wp:posOffset>
-            </wp:positionV>
-            <wp:extent cx="2214880" cy="1661160"/>
-            <wp:effectExtent l="0" t="0" r="0" b="0"/>
-            <wp:wrapTopAndBottom/>
-            <wp:docPr id="9" name="Kép 9"/>
-            <wp:cNvGraphicFramePr>
-              <a:graphicFrameLocks xmlns:a="http://schemas.openxmlformats.org/drawingml/2006/main" noChangeAspect="1"/>
-            </wp:cNvGraphicFramePr>
-            <a:graphic xmlns:a="http://schemas.openxmlformats.org/drawingml/2006/main">
-              <a:graphicData uri="http://schemas.openxmlformats.org/drawingml/2006/picture">
-                <pic:pic xmlns:pic="http://schemas.openxmlformats.org/drawingml/2006/picture">
-                  <pic:nvPicPr>
-                    <pic:cNvPr id="0" name="Picture 8"/>
+                    <pic:cNvPr id="0" name="Picture 1"/>
                     <pic:cNvPicPr>
                       <a:picLocks noChangeAspect="1" noChangeArrowheads="1"/>
                     </pic:cNvPicPr>
@@ -1414,7 +1371,7 @@
                   <pic:spPr bwMode="auto">
                     <a:xfrm>
                       <a:off x="0" y="0"/>
-                      <a:ext cx="2214880" cy="1661160"/>
+                      <a:ext cx="2327275" cy="1741805"/>
                     </a:xfrm>
                     <a:prstGeom prst="rect">
                       <a:avLst/>
@@ -1427,259 +1384,94 @@
                 </pic:pic>
               </a:graphicData>
             </a:graphic>
-            <wp14:sizeRelH relativeFrom="page">
-              <wp14:pctWidth>0</wp14:pctWidth>
-            </wp14:sizeRelH>
-            <wp14:sizeRelV relativeFrom="page">
-              <wp14:pctHeight>0</wp14:pctHeight>
-            </wp14:sizeRelV>
           </wp:anchor>
         </w:drawing>
       </w:r>
       <w:r>
-        <w:t xml:space="preserve">Szintén </w:t>
-      </w:r>
-      <w:r>
-        <w:t xml:space="preserve">a fenti okok miatt </w:t>
-      </w:r>
-      <w:r>
-        <w:t>detektálási gondokat okozhat az autó külleme</w:t>
-      </w:r>
-      <w:r>
-        <w:t xml:space="preserve">. Mint az a fenti zöld rendszámos járművön és az itteni narancssárga autón is látszik, egy kifejezetten szögletes forma könnyen tévútra viheti a detektálást. </w:t>
-      </w:r>
-    </w:p>
-    <w:p>
-      <w:r>
-        <w:rPr>
-          <w:noProof/>
-        </w:rPr>
-        <w:lastRenderedPageBreak/>
-        <w:drawing>
-          <wp:anchor distT="0" distB="0" distL="114300" distR="114300" simplePos="0" relativeHeight="251667456" behindDoc="0" locked="0" layoutInCell="1" allowOverlap="1" wp14:anchorId="55FD977E" wp14:editId="7CADBC50">
-            <wp:simplePos x="0" y="0"/>
-            <wp:positionH relativeFrom="margin">
-              <wp:posOffset>3474085</wp:posOffset>
-            </wp:positionH>
-            <wp:positionV relativeFrom="margin">
-              <wp:posOffset>263525</wp:posOffset>
-            </wp:positionV>
-            <wp:extent cx="2354580" cy="1762760"/>
-            <wp:effectExtent l="0" t="0" r="7620" b="8890"/>
-            <wp:wrapTopAndBottom/>
-            <wp:docPr id="11" name="Kép 11"/>
-            <wp:cNvGraphicFramePr>
-              <a:graphicFrameLocks xmlns:a="http://schemas.openxmlformats.org/drawingml/2006/main" noChangeAspect="1"/>
-            </wp:cNvGraphicFramePr>
-            <a:graphic xmlns:a="http://schemas.openxmlformats.org/drawingml/2006/main">
-              <a:graphicData uri="http://schemas.openxmlformats.org/drawingml/2006/picture">
-                <pic:pic xmlns:pic="http://schemas.openxmlformats.org/drawingml/2006/picture">
-                  <pic:nvPicPr>
-                    <pic:cNvPr id="0" name="Picture 10"/>
-                    <pic:cNvPicPr>
-                      <a:picLocks noChangeAspect="1" noChangeArrowheads="1"/>
-                    </pic:cNvPicPr>
-                  </pic:nvPicPr>
-                  <pic:blipFill>
-                    <a:blip r:embed="rId16" cstate="print">
-                      <a:extLst>
-                        <a:ext uri="{28A0092B-C50C-407E-A947-70E740481C1C}">
-                          <a14:useLocalDpi xmlns:a14="http://schemas.microsoft.com/office/drawing/2010/main" val="0"/>
-                        </a:ext>
-                      </a:extLst>
-                    </a:blip>
-                    <a:srcRect/>
-                    <a:stretch>
-                      <a:fillRect/>
-                    </a:stretch>
-                  </pic:blipFill>
-                  <pic:spPr bwMode="auto">
-                    <a:xfrm>
-                      <a:off x="0" y="0"/>
-                      <a:ext cx="2354580" cy="1762760"/>
-                    </a:xfrm>
-                    <a:prstGeom prst="rect">
-                      <a:avLst/>
-                    </a:prstGeom>
-                    <a:noFill/>
-                    <a:ln>
-                      <a:noFill/>
-                    </a:ln>
-                  </pic:spPr>
-                </pic:pic>
-              </a:graphicData>
-            </a:graphic>
-            <wp14:sizeRelH relativeFrom="page">
-              <wp14:pctWidth>0</wp14:pctWidth>
-            </wp14:sizeRelH>
-            <wp14:sizeRelV relativeFrom="page">
-              <wp14:pctHeight>0</wp14:pctHeight>
-            </wp14:sizeRelV>
-          </wp:anchor>
-        </w:drawing>
-      </w:r>
-      <w:r>
-        <w:rPr>
-          <w:noProof/>
-        </w:rPr>
-        <w:drawing>
-          <wp:anchor distT="0" distB="0" distL="114300" distR="114300" simplePos="0" relativeHeight="251666432" behindDoc="0" locked="0" layoutInCell="1" allowOverlap="1" wp14:anchorId="7AC24099" wp14:editId="6DB4ACCB">
-            <wp:simplePos x="0" y="0"/>
-            <wp:positionH relativeFrom="margin">
-              <wp:posOffset>-635</wp:posOffset>
-            </wp:positionH>
-            <wp:positionV relativeFrom="page">
-              <wp:posOffset>1196340</wp:posOffset>
-            </wp:positionV>
-            <wp:extent cx="3145155" cy="1751965"/>
-            <wp:effectExtent l="0" t="0" r="0" b="635"/>
-            <wp:wrapTopAndBottom/>
-            <wp:docPr id="10" name="Kép 10"/>
-            <wp:cNvGraphicFramePr>
-              <a:graphicFrameLocks xmlns:a="http://schemas.openxmlformats.org/drawingml/2006/main" noChangeAspect="1"/>
-            </wp:cNvGraphicFramePr>
-            <a:graphic xmlns:a="http://schemas.openxmlformats.org/drawingml/2006/main">
-              <a:graphicData uri="http://schemas.openxmlformats.org/drawingml/2006/picture">
-                <pic:pic xmlns:pic="http://schemas.openxmlformats.org/drawingml/2006/picture">
-                  <pic:nvPicPr>
-                    <pic:cNvPr id="0" name="Picture 9"/>
-                    <pic:cNvPicPr>
-                      <a:picLocks noChangeAspect="1" noChangeArrowheads="1"/>
-                    </pic:cNvPicPr>
-                  </pic:nvPicPr>
-                  <pic:blipFill>
-                    <a:blip r:embed="rId17">
-                      <a:extLst>
-                        <a:ext uri="{28A0092B-C50C-407E-A947-70E740481C1C}">
-                          <a14:useLocalDpi xmlns:a14="http://schemas.microsoft.com/office/drawing/2010/main" val="0"/>
-                        </a:ext>
-                      </a:extLst>
-                    </a:blip>
-                    <a:srcRect/>
-                    <a:stretch>
-                      <a:fillRect/>
-                    </a:stretch>
-                  </pic:blipFill>
-                  <pic:spPr bwMode="auto">
-                    <a:xfrm>
-                      <a:off x="0" y="0"/>
-                      <a:ext cx="3145155" cy="1751965"/>
-                    </a:xfrm>
-                    <a:prstGeom prst="rect">
-                      <a:avLst/>
-                    </a:prstGeom>
-                    <a:noFill/>
-                    <a:ln>
-                      <a:noFill/>
-                    </a:ln>
-                  </pic:spPr>
-                </pic:pic>
-              </a:graphicData>
-            </a:graphic>
-            <wp14:sizeRelH relativeFrom="page">
-              <wp14:pctWidth>0</wp14:pctWidth>
-            </wp14:sizeRelH>
-            <wp14:sizeRelV relativeFrom="page">
-              <wp14:pctHeight>0</wp14:pctHeight>
-            </wp14:sizeRelV>
-          </wp:anchor>
-        </w:drawing>
-      </w:r>
-      <w:r>
-        <w:t xml:space="preserve">Ám a kép vagy világitás minősége is gondot okozhat. </w:t>
-      </w:r>
-    </w:p>
-    <w:p/>
-    <w:p>
-      <w:r>
-        <w:t>{</w:t>
+        <w:t>Mivel a rendszámtábla detektálása zárt, téglalap alakú poligonok észlelésére alapul ezért a következő képek feldolgozása során a rendszámtábla részleges takarása problémát okoz</w:t>
+      </w:r>
+      <w:r>
+        <w:t xml:space="preserve">, </w:t>
+      </w:r>
+      <w:r>
+        <w:t xml:space="preserve">de </w:t>
+      </w:r>
+      <w:r>
+        <w:t xml:space="preserve">egy kifejezetten szögletes forma </w:t>
+      </w:r>
+      <w:r>
+        <w:t xml:space="preserve">vagy világitás minősége </w:t>
+      </w:r>
+      <w:r>
+        <w:t xml:space="preserve">könnyen tévútra viheti a detektálást. </w:t>
+      </w:r>
+    </w:p>
+    <w:p>
+      <w:pPr>
+        <w:pStyle w:val="Heading1"/>
+      </w:pPr>
+      <w:bookmarkStart w:id="4" w:name="_Toc88817564"/>
+    </w:p>
+    <w:p>
+      <w:pPr>
+        <w:pStyle w:val="Heading1"/>
+      </w:pPr>
+      <w:r>
+        <w:t>Felhasználói leírás</w:t>
+      </w:r>
+      <w:bookmarkEnd w:id="4"/>
+    </w:p>
+    <w:p>
+      <w:r>
+        <w:t xml:space="preserve">A program fútatásához mindenképpen szükségünk lesz a </w:t>
       </w:r>
       <w:proofErr w:type="spellStart"/>
       <w:r>
-        <w:t>sajat</w:t>
+        <w:t>python</w:t>
       </w:r>
       <w:proofErr w:type="spellEnd"/>
       <w:r>
-        <w:t xml:space="preserve"> rész </w:t>
+        <w:t xml:space="preserve"> 3 telepítésére (fejlesztés során én 3.10et használtam).  Továbbá </w:t>
+      </w:r>
+      <w:r>
+        <w:t xml:space="preserve">szükség lesz az </w:t>
       </w:r>
       <w:proofErr w:type="spellStart"/>
       <w:r>
-        <w:t>kb</w:t>
+        <w:t>openCv</w:t>
       </w:r>
       <w:proofErr w:type="spellEnd"/>
       <w:r>
-        <w:t xml:space="preserve"> fél </w:t>
+        <w:t xml:space="preserve">  és </w:t>
       </w:r>
       <w:proofErr w:type="spellStart"/>
       <w:r>
-        <w:t>oldban</w:t>
+        <w:t>pytesseract</w:t>
       </w:r>
       <w:proofErr w:type="spellEnd"/>
       <w:r>
-        <w:t>}</w:t>
-      </w:r>
-    </w:p>
-    <w:p>
-      <w:pPr>
-        <w:pStyle w:val="Cmsor1"/>
-      </w:pPr>
-      <w:bookmarkStart w:id="4" w:name="_Toc88817564"/>
-      <w:r>
-        <w:t>Felhasználói leírás</w:t>
-      </w:r>
-      <w:bookmarkEnd w:id="4"/>
-    </w:p>
-    <w:p>
-      <w:r>
-        <w:t xml:space="preserve">A program fútatásához mindenképpen szükségünk lesz a </w:t>
+        <w:t xml:space="preserve"> könyvtárak telepitésére. Illetve szükség van a Tesseract OCR telepítésére is, fontos, hogy a telepítés után a kiválasztót mappa elérési útvonalát be kell másolnunk a kódba futtatás előtt (kivéve, ha az alapból felajánlott elérési útvonalat </w:t>
+      </w:r>
+      <w:r>
+        <w:t>válasszuk,</w:t>
+      </w:r>
+      <w:r>
+        <w:t xml:space="preserve"> ami alap esetben C:\Program </w:t>
       </w:r>
       <w:proofErr w:type="spellStart"/>
       <w:r>
-        <w:t>python</w:t>
+        <w:t>files</w:t>
       </w:r>
       <w:proofErr w:type="spellEnd"/>
       <w:r>
-        <w:t xml:space="preserve"> 3 telepítésére (fejlesztés során én 3.10et használtam).  Továbbá </w:t>
-      </w:r>
-      <w:r>
-        <w:t xml:space="preserve">szükség lesz az </w:t>
+        <w:t>\</w:t>
       </w:r>
       <w:proofErr w:type="spellStart"/>
       <w:r>
-        <w:t>openCv</w:t>
+        <w:t>Tessarect</w:t>
       </w:r>
       <w:proofErr w:type="spellEnd"/>
       <w:r>
-        <w:t xml:space="preserve">  és </w:t>
-      </w:r>
-      <w:proofErr w:type="spellStart"/>
-      <w:r>
-        <w:t>pytesseract</w:t>
-      </w:r>
-      <w:proofErr w:type="spellEnd"/>
-      <w:r>
-        <w:t xml:space="preserve"> könyvtárak telepitésére. Illetve szükség van a Tesseract OCR telepítésére is, fontos, hogy a telepítés után a kiválasztót mappa elérési útvonalát be kell másolnunk a kódba futtatás előtt (kivéve, ha az alapból felajánlott elérési útvonalat </w:t>
-      </w:r>
-      <w:r>
-        <w:t>válasszuk,</w:t>
-      </w:r>
-      <w:r>
-        <w:t xml:space="preserve"> ami alap esetben C:\Program </w:t>
-      </w:r>
-      <w:proofErr w:type="spellStart"/>
-      <w:r>
-        <w:t>files</w:t>
-      </w:r>
-      <w:proofErr w:type="spellEnd"/>
-      <w:r>
-        <w:t>\</w:t>
-      </w:r>
-      <w:proofErr w:type="spellStart"/>
-      <w:r>
-        <w:t>Tessarect</w:t>
-      </w:r>
-      <w:proofErr w:type="spellEnd"/>
-      <w:r>
         <w:t xml:space="preserve"> OCR\)</w:t>
       </w:r>
       <w:r>
@@ -1704,7 +1496,7 @@
     </w:p>
     <w:p>
       <w:pPr>
-        <w:pStyle w:val="Listaszerbekezds"/>
+        <w:pStyle w:val="ListParagraph"/>
         <w:numPr>
           <w:ilvl w:val="0"/>
           <w:numId w:val="2"/>
@@ -1731,7 +1523,7 @@
     </w:p>
     <w:p>
       <w:pPr>
-        <w:pStyle w:val="Listaszerbekezds"/>
+        <w:pStyle w:val="ListParagraph"/>
         <w:numPr>
           <w:ilvl w:val="0"/>
           <w:numId w:val="2"/>
@@ -1757,14 +1549,13 @@
     </w:p>
     <w:p>
       <w:pPr>
-        <w:pStyle w:val="Listaszerbekezds"/>
+        <w:pStyle w:val="ListParagraph"/>
         <w:numPr>
           <w:ilvl w:val="0"/>
           <w:numId w:val="2"/>
         </w:numPr>
       </w:pPr>
       <w:r>
-        <w:lastRenderedPageBreak/>
         <w:t>-O: a „</w:t>
       </w:r>
       <w:proofErr w:type="spellStart"/>
@@ -1784,7 +1575,7 @@
     </w:p>
     <w:p>
       <w:pPr>
-        <w:pStyle w:val="Listaszerbekezds"/>
+        <w:pStyle w:val="ListParagraph"/>
         <w:numPr>
           <w:ilvl w:val="0"/>
           <w:numId w:val="2"/>
@@ -1804,7 +1595,7 @@
     </w:p>
     <w:p>
       <w:pPr>
-        <w:pStyle w:val="Listaszerbekezds"/>
+        <w:pStyle w:val="ListParagraph"/>
         <w:numPr>
           <w:ilvl w:val="0"/>
           <w:numId w:val="2"/>
@@ -1824,14 +1615,18 @@
     </w:p>
     <w:p>
       <w:pPr>
-        <w:pStyle w:val="Listaszerbekezds"/>
+        <w:pStyle w:val="ListParagraph"/>
         <w:numPr>
           <w:ilvl w:val="0"/>
           <w:numId w:val="2"/>
         </w:numPr>
       </w:pPr>
       <w:r>
-        <w:t xml:space="preserve">-M: megadásának segítségével a szoftver a képről leolvasott szövegre egy extra szűrési lépést is elvégez mely a kapott szövegben a magyar rendszám formátumnak megfelelő részletet keres. Ez hasznos lehet olyan esetekben, ahol a szövegleolvasás a rendszámon kívül más karaktereket is beolvasott (vagy valamely más objektumot detektált félre, mint karakter) vagy olyan </w:t>
+        <w:t xml:space="preserve">-M: megadásának segítségével a szoftver a képről leolvasott szövegre egy extra szűrési lépést is elvégez mely a kapott szövegben a magyar rendszám </w:t>
+      </w:r>
+      <w:r>
+        <w:lastRenderedPageBreak/>
+        <w:t xml:space="preserve">formátumnak megfelelő részletet keres. Ez hasznos lehet olyan esetekben, ahol a szövegleolvasás a rendszámon kívül más karaktereket is beolvasott (vagy valamely más objektumot detektált félre, mint karakter) vagy olyan </w:t>
       </w:r>
       <w:r>
         <w:t>esetekben,</w:t>
@@ -1845,7 +1640,7 @@
     </w:p>
     <w:p>
       <w:pPr>
-        <w:pStyle w:val="Listaszerbekezds"/>
+        <w:pStyle w:val="ListParagraph"/>
         <w:numPr>
           <w:ilvl w:val="0"/>
           <w:numId w:val="2"/>
@@ -1866,7 +1661,7 @@
 </file>
 
 <file path=word/endnotes.xml><?xml version="1.0" encoding="utf-8"?>
-<w:endnotes xmlns:wpc="http://schemas.microsoft.com/office/word/2010/wordprocessingCanvas" xmlns:cx="http://schemas.microsoft.com/office/drawing/2014/chartex" xmlns:cx1="http://schemas.microsoft.com/office/drawing/2015/9/8/chartex" xmlns:cx2="http://schemas.microsoft.com/office/drawing/2015/10/21/chartex" xmlns:cx3="http://schemas.microsoft.com/office/drawing/2016/5/9/chartex" xmlns:cx4="http://schemas.microsoft.com/office/drawing/2016/5/10/chartex" xmlns:cx5="http://schemas.microsoft.com/office/drawing/2016/5/11/chartex" xmlns:cx6="http://schemas.microsoft.com/office/drawing/2016/5/12/chartex" xmlns:cx7="http://schemas.microsoft.com/office/drawing/2016/5/13/chartex" xmlns:cx8="http://schemas.microsoft.com/office/drawing/2016/5/14/chartex" xmlns:mc="http://schemas.openxmlformats.org/markup-compatibility/2006" xmlns:aink="http://schemas.microsoft.com/office/drawing/2016/ink" xmlns:am3d="http://schemas.microsoft.com/office/drawing/2017/model3d" xmlns:o="urn:schemas-microsoft-com:office:office" xmlns:r="http://schemas.openxmlformats.org/officeDocument/2006/relationships" xmlns:m="http://schemas.openxmlformats.org/officeDocument/2006/math" xmlns:v="urn:schemas-microsoft-com:vml" xmlns:wp14="http://schemas.microsoft.com/office/word/2010/wordprocessingDrawing" xmlns:wp="http://schemas.openxmlformats.org/drawingml/2006/wordprocessingDrawing" xmlns:w10="urn:schemas-microsoft-com:office:word" xmlns:w="http://schemas.openxmlformats.org/wordprocessingml/2006/main" xmlns:w14="http://schemas.microsoft.com/office/word/2010/wordml" xmlns:w15="http://schemas.microsoft.com/office/word/2012/wordml" xmlns:w16cex="http://schemas.microsoft.com/office/word/2018/wordml/cex" xmlns:w16cid="http://schemas.microsoft.com/office/word/2016/wordml/cid" xmlns:w16="http://schemas.microsoft.com/office/word/2018/wordml" xmlns:w16se="http://schemas.microsoft.com/office/word/2015/wordml/symex" xmlns:wpg="http://schemas.microsoft.com/office/word/2010/wordprocessingGroup" xmlns:wpi="http://schemas.microsoft.com/office/word/2010/wordprocessingInk" xmlns:wne="http://schemas.microsoft.com/office/word/2006/wordml" xmlns:wps="http://schemas.microsoft.com/office/word/2010/wordprocessingShape" mc:Ignorable="w14 w15 w16se w16cid w16 w16cex wp14">
+<w:endnotes xmlns:wpc="http://schemas.microsoft.com/office/word/2010/wordprocessingCanvas" xmlns:cx="http://schemas.microsoft.com/office/drawing/2014/chartex" xmlns:cx1="http://schemas.microsoft.com/office/drawing/2015/9/8/chartex" xmlns:cx2="http://schemas.microsoft.com/office/drawing/2015/10/21/chartex" xmlns:cx3="http://schemas.microsoft.com/office/drawing/2016/5/9/chartex" xmlns:cx4="http://schemas.microsoft.com/office/drawing/2016/5/10/chartex" xmlns:cx5="http://schemas.microsoft.com/office/drawing/2016/5/11/chartex" xmlns:cx6="http://schemas.microsoft.com/office/drawing/2016/5/12/chartex" xmlns:cx7="http://schemas.microsoft.com/office/drawing/2016/5/13/chartex" xmlns:cx8="http://schemas.microsoft.com/office/drawing/2016/5/14/chartex" xmlns:mc="http://schemas.openxmlformats.org/markup-compatibility/2006" xmlns:aink="http://schemas.microsoft.com/office/drawing/2016/ink" xmlns:am3d="http://schemas.microsoft.com/office/drawing/2017/model3d" xmlns:o="urn:schemas-microsoft-com:office:office" xmlns:r="http://schemas.openxmlformats.org/officeDocument/2006/relationships" xmlns:m="http://schemas.openxmlformats.org/officeDocument/2006/math" xmlns:v="urn:schemas-microsoft-com:vml" xmlns:wp14="http://schemas.microsoft.com/office/word/2010/wordprocessingDrawing" xmlns:wp="http://schemas.openxmlformats.org/drawingml/2006/wordprocessingDrawing" xmlns:w10="urn:schemas-microsoft-com:office:word" xmlns:w="http://schemas.openxmlformats.org/wordprocessingml/2006/main" xmlns:w14="http://schemas.microsoft.com/office/word/2010/wordml" xmlns:w15="http://schemas.microsoft.com/office/word/2012/wordml" xmlns:w16cex="http://schemas.microsoft.com/office/word/2018/wordml/cex" xmlns:w16cid="http://schemas.microsoft.com/office/word/2016/wordml/cid" xmlns:w16="http://schemas.microsoft.com/office/word/2018/wordml" xmlns:w16sdtdh="http://schemas.microsoft.com/office/word/2020/wordml/sdtdatahash" xmlns:w16se="http://schemas.microsoft.com/office/word/2015/wordml/symex" xmlns:wpg="http://schemas.microsoft.com/office/word/2010/wordprocessingGroup" xmlns:wpi="http://schemas.microsoft.com/office/word/2010/wordprocessingInk" xmlns:wne="http://schemas.microsoft.com/office/word/2006/wordml" xmlns:wps="http://schemas.microsoft.com/office/word/2010/wordprocessingShape" mc:Ignorable="w14 w15 w16se w16cid w16 w16cex w16sdtdh wp14">
   <w:endnote w:type="separator" w:id="-1">
     <w:p>
       <w:pPr>
@@ -1891,7 +1686,7 @@
 </file>
 
 <file path=word/footnotes.xml><?xml version="1.0" encoding="utf-8"?>
-<w:footnotes xmlns:wpc="http://schemas.microsoft.com/office/word/2010/wordprocessingCanvas" xmlns:cx="http://schemas.microsoft.com/office/drawing/2014/chartex" xmlns:cx1="http://schemas.microsoft.com/office/drawing/2015/9/8/chartex" xmlns:cx2="http://schemas.microsoft.com/office/drawing/2015/10/21/chartex" xmlns:cx3="http://schemas.microsoft.com/office/drawing/2016/5/9/chartex" xmlns:cx4="http://schemas.microsoft.com/office/drawing/2016/5/10/chartex" xmlns:cx5="http://schemas.microsoft.com/office/drawing/2016/5/11/chartex" xmlns:cx6="http://schemas.microsoft.com/office/drawing/2016/5/12/chartex" xmlns:cx7="http://schemas.microsoft.com/office/drawing/2016/5/13/chartex" xmlns:cx8="http://schemas.microsoft.com/office/drawing/2016/5/14/chartex" xmlns:mc="http://schemas.openxmlformats.org/markup-compatibility/2006" xmlns:aink="http://schemas.microsoft.com/office/drawing/2016/ink" xmlns:am3d="http://schemas.microsoft.com/office/drawing/2017/model3d" xmlns:o="urn:schemas-microsoft-com:office:office" xmlns:r="http://schemas.openxmlformats.org/officeDocument/2006/relationships" xmlns:m="http://schemas.openxmlformats.org/officeDocument/2006/math" xmlns:v="urn:schemas-microsoft-com:vml" xmlns:wp14="http://schemas.microsoft.com/office/word/2010/wordprocessingDrawing" xmlns:wp="http://schemas.openxmlformats.org/drawingml/2006/wordprocessingDrawing" xmlns:w10="urn:schemas-microsoft-com:office:word" xmlns:w="http://schemas.openxmlformats.org/wordprocessingml/2006/main" xmlns:w14="http://schemas.microsoft.com/office/word/2010/wordml" xmlns:w15="http://schemas.microsoft.com/office/word/2012/wordml" xmlns:w16cex="http://schemas.microsoft.com/office/word/2018/wordml/cex" xmlns:w16cid="http://schemas.microsoft.com/office/word/2016/wordml/cid" xmlns:w16="http://schemas.microsoft.com/office/word/2018/wordml" xmlns:w16se="http://schemas.microsoft.com/office/word/2015/wordml/symex" xmlns:wpg="http://schemas.microsoft.com/office/word/2010/wordprocessingGroup" xmlns:wpi="http://schemas.microsoft.com/office/word/2010/wordprocessingInk" xmlns:wne="http://schemas.microsoft.com/office/word/2006/wordml" xmlns:wps="http://schemas.microsoft.com/office/word/2010/wordprocessingShape" mc:Ignorable="w14 w15 w16se w16cid w16 w16cex wp14">
+<w:footnotes xmlns:wpc="http://schemas.microsoft.com/office/word/2010/wordprocessingCanvas" xmlns:cx="http://schemas.microsoft.com/office/drawing/2014/chartex" xmlns:cx1="http://schemas.microsoft.com/office/drawing/2015/9/8/chartex" xmlns:cx2="http://schemas.microsoft.com/office/drawing/2015/10/21/chartex" xmlns:cx3="http://schemas.microsoft.com/office/drawing/2016/5/9/chartex" xmlns:cx4="http://schemas.microsoft.com/office/drawing/2016/5/10/chartex" xmlns:cx5="http://schemas.microsoft.com/office/drawing/2016/5/11/chartex" xmlns:cx6="http://schemas.microsoft.com/office/drawing/2016/5/12/chartex" xmlns:cx7="http://schemas.microsoft.com/office/drawing/2016/5/13/chartex" xmlns:cx8="http://schemas.microsoft.com/office/drawing/2016/5/14/chartex" xmlns:mc="http://schemas.openxmlformats.org/markup-compatibility/2006" xmlns:aink="http://schemas.microsoft.com/office/drawing/2016/ink" xmlns:am3d="http://schemas.microsoft.com/office/drawing/2017/model3d" xmlns:o="urn:schemas-microsoft-com:office:office" xmlns:r="http://schemas.openxmlformats.org/officeDocument/2006/relationships" xmlns:m="http://schemas.openxmlformats.org/officeDocument/2006/math" xmlns:v="urn:schemas-microsoft-com:vml" xmlns:wp14="http://schemas.microsoft.com/office/word/2010/wordprocessingDrawing" xmlns:wp="http://schemas.openxmlformats.org/drawingml/2006/wordprocessingDrawing" xmlns:w10="urn:schemas-microsoft-com:office:word" xmlns:w="http://schemas.openxmlformats.org/wordprocessingml/2006/main" xmlns:w14="http://schemas.microsoft.com/office/word/2010/wordml" xmlns:w15="http://schemas.microsoft.com/office/word/2012/wordml" xmlns:w16cex="http://schemas.microsoft.com/office/word/2018/wordml/cex" xmlns:w16cid="http://schemas.microsoft.com/office/word/2016/wordml/cid" xmlns:w16="http://schemas.microsoft.com/office/word/2018/wordml" xmlns:w16sdtdh="http://schemas.microsoft.com/office/word/2020/wordml/sdtdatahash" xmlns:w16se="http://schemas.microsoft.com/office/word/2015/wordml/symex" xmlns:wpg="http://schemas.microsoft.com/office/word/2010/wordprocessingGroup" xmlns:wpi="http://schemas.microsoft.com/office/word/2010/wordprocessingInk" xmlns:wne="http://schemas.microsoft.com/office/word/2006/wordml" xmlns:wps="http://schemas.microsoft.com/office/word/2010/wordprocessingShape" mc:Ignorable="w14 w15 w16se w16cid w16 w16cex w16sdtdh wp14">
   <w:footnote w:type="separator" w:id="-1">
     <w:p>
       <w:pPr>
@@ -1916,7 +1711,7 @@
 </file>
 
 <file path=word/numbering.xml><?xml version="1.0" encoding="utf-8"?>
-<w:numbering xmlns:wpc="http://schemas.microsoft.com/office/word/2010/wordprocessingCanvas" xmlns:cx="http://schemas.microsoft.com/office/drawing/2014/chartex" xmlns:cx1="http://schemas.microsoft.com/office/drawing/2015/9/8/chartex" xmlns:cx2="http://schemas.microsoft.com/office/drawing/2015/10/21/chartex" xmlns:cx3="http://schemas.microsoft.com/office/drawing/2016/5/9/chartex" xmlns:cx4="http://schemas.microsoft.com/office/drawing/2016/5/10/chartex" xmlns:cx5="http://schemas.microsoft.com/office/drawing/2016/5/11/chartex" xmlns:cx6="http://schemas.microsoft.com/office/drawing/2016/5/12/chartex" xmlns:cx7="http://schemas.microsoft.com/office/drawing/2016/5/13/chartex" xmlns:cx8="http://schemas.microsoft.com/office/drawing/2016/5/14/chartex" xmlns:mc="http://schemas.openxmlformats.org/markup-compatibility/2006" xmlns:aink="http://schemas.microsoft.com/office/drawing/2016/ink" xmlns:am3d="http://schemas.microsoft.com/office/drawing/2017/model3d" xmlns:o="urn:schemas-microsoft-com:office:office" xmlns:r="http://schemas.openxmlformats.org/officeDocument/2006/relationships" xmlns:m="http://schemas.openxmlformats.org/officeDocument/2006/math" xmlns:v="urn:schemas-microsoft-com:vml" xmlns:wp14="http://schemas.microsoft.com/office/word/2010/wordprocessingDrawing" xmlns:wp="http://schemas.openxmlformats.org/drawingml/2006/wordprocessingDrawing" xmlns:w10="urn:schemas-microsoft-com:office:word" xmlns:w="http://schemas.openxmlformats.org/wordprocessingml/2006/main" xmlns:w14="http://schemas.microsoft.com/office/word/2010/wordml" xmlns:w15="http://schemas.microsoft.com/office/word/2012/wordml" xmlns:w16cex="http://schemas.microsoft.com/office/word/2018/wordml/cex" xmlns:w16cid="http://schemas.microsoft.com/office/word/2016/wordml/cid" xmlns:w16="http://schemas.microsoft.com/office/word/2018/wordml" xmlns:w16se="http://schemas.microsoft.com/office/word/2015/wordml/symex" xmlns:wpg="http://schemas.microsoft.com/office/word/2010/wordprocessingGroup" xmlns:wpi="http://schemas.microsoft.com/office/word/2010/wordprocessingInk" xmlns:wne="http://schemas.microsoft.com/office/word/2006/wordml" xmlns:wps="http://schemas.microsoft.com/office/word/2010/wordprocessingShape" mc:Ignorable="w14 w15 w16se w16cid w16 w16cex wp14">
+<w:numbering xmlns:wpc="http://schemas.microsoft.com/office/word/2010/wordprocessingCanvas" xmlns:cx="http://schemas.microsoft.com/office/drawing/2014/chartex" xmlns:cx1="http://schemas.microsoft.com/office/drawing/2015/9/8/chartex" xmlns:cx2="http://schemas.microsoft.com/office/drawing/2015/10/21/chartex" xmlns:cx3="http://schemas.microsoft.com/office/drawing/2016/5/9/chartex" xmlns:cx4="http://schemas.microsoft.com/office/drawing/2016/5/10/chartex" xmlns:cx5="http://schemas.microsoft.com/office/drawing/2016/5/11/chartex" xmlns:cx6="http://schemas.microsoft.com/office/drawing/2016/5/12/chartex" xmlns:cx7="http://schemas.microsoft.com/office/drawing/2016/5/13/chartex" xmlns:cx8="http://schemas.microsoft.com/office/drawing/2016/5/14/chartex" xmlns:mc="http://schemas.openxmlformats.org/markup-compatibility/2006" xmlns:aink="http://schemas.microsoft.com/office/drawing/2016/ink" xmlns:am3d="http://schemas.microsoft.com/office/drawing/2017/model3d" xmlns:o="urn:schemas-microsoft-com:office:office" xmlns:r="http://schemas.openxmlformats.org/officeDocument/2006/relationships" xmlns:m="http://schemas.openxmlformats.org/officeDocument/2006/math" xmlns:v="urn:schemas-microsoft-com:vml" xmlns:wp14="http://schemas.microsoft.com/office/word/2010/wordprocessingDrawing" xmlns:wp="http://schemas.openxmlformats.org/drawingml/2006/wordprocessingDrawing" xmlns:w10="urn:schemas-microsoft-com:office:word" xmlns:w="http://schemas.openxmlformats.org/wordprocessingml/2006/main" xmlns:w14="http://schemas.microsoft.com/office/word/2010/wordml" xmlns:w15="http://schemas.microsoft.com/office/word/2012/wordml" xmlns:w16cex="http://schemas.microsoft.com/office/word/2018/wordml/cex" xmlns:w16cid="http://schemas.microsoft.com/office/word/2016/wordml/cid" xmlns:w16="http://schemas.microsoft.com/office/word/2018/wordml" xmlns:w16sdtdh="http://schemas.microsoft.com/office/word/2020/wordml/sdtdatahash" xmlns:w16se="http://schemas.microsoft.com/office/word/2015/wordml/symex" xmlns:wpg="http://schemas.microsoft.com/office/word/2010/wordprocessingGroup" xmlns:wpi="http://schemas.microsoft.com/office/word/2010/wordprocessingInk" xmlns:wne="http://schemas.microsoft.com/office/word/2006/wordml" xmlns:wps="http://schemas.microsoft.com/office/word/2010/wordprocessingShape" mc:Ignorable="w14 w15 w16se w16cid w16 w16cex w16sdtdh wp14">
   <w:abstractNum w:abstractNumId="0" w15:restartNumberingAfterBreak="0">
     <w:nsid w:val="15CB502A"/>
     <w:multiLevelType w:val="hybridMultilevel"/>
@@ -2153,7 +1948,7 @@
 </file>
 
 <file path=word/styles.xml><?xml version="1.0" encoding="utf-8"?>
-<w:styles xmlns:mc="http://schemas.openxmlformats.org/markup-compatibility/2006" xmlns:r="http://schemas.openxmlformats.org/officeDocument/2006/relationships" xmlns:w="http://schemas.openxmlformats.org/wordprocessingml/2006/main" xmlns:w14="http://schemas.microsoft.com/office/word/2010/wordml" xmlns:w15="http://schemas.microsoft.com/office/word/2012/wordml" xmlns:w16cex="http://schemas.microsoft.com/office/word/2018/wordml/cex" xmlns:w16cid="http://schemas.microsoft.com/office/word/2016/wordml/cid" xmlns:w16="http://schemas.microsoft.com/office/word/2018/wordml" xmlns:w16se="http://schemas.microsoft.com/office/word/2015/wordml/symex" mc:Ignorable="w14 w15 w16se w16cid w16 w16cex">
+<w:styles xmlns:mc="http://schemas.openxmlformats.org/markup-compatibility/2006" xmlns:r="http://schemas.openxmlformats.org/officeDocument/2006/relationships" xmlns:w="http://schemas.openxmlformats.org/wordprocessingml/2006/main" xmlns:w14="http://schemas.microsoft.com/office/word/2010/wordml" xmlns:w15="http://schemas.microsoft.com/office/word/2012/wordml" xmlns:w16cex="http://schemas.microsoft.com/office/word/2018/wordml/cex" xmlns:w16cid="http://schemas.microsoft.com/office/word/2016/wordml/cid" xmlns:w16="http://schemas.microsoft.com/office/word/2018/wordml" xmlns:w16sdtdh="http://schemas.microsoft.com/office/word/2020/wordml/sdtdatahash" xmlns:w16se="http://schemas.microsoft.com/office/word/2015/wordml/symex" mc:Ignorable="w14 w15 w16se w16cid w16 w16cex w16sdtdh">
   <w:docDefaults>
     <w:rPrDefault>
       <w:rPr>
@@ -2547,7 +2342,7 @@
     <w:lsdException w:name="Unresolved Mention" w:semiHidden="1" w:unhideWhenUsed="1"/>
     <w:lsdException w:name="Smart Link" w:semiHidden="1" w:unhideWhenUsed="1"/>
   </w:latentStyles>
-  <w:style w:type="paragraph" w:default="1" w:styleId="Norml">
+  <w:style w:type="paragraph" w:default="1" w:styleId="Normal">
     <w:name w:val="Normal"/>
     <w:qFormat/>
     <w:rsid w:val="003D0FF7"/>
@@ -2560,11 +2355,11 @@
       <w:sz w:val="28"/>
     </w:rPr>
   </w:style>
-  <w:style w:type="paragraph" w:styleId="Cmsor1">
+  <w:style w:type="paragraph" w:styleId="Heading1">
     <w:name w:val="heading 1"/>
-    <w:basedOn w:val="Norml"/>
-    <w:next w:val="Norml"/>
-    <w:link w:val="Cmsor1Char"/>
+    <w:basedOn w:val="Normal"/>
+    <w:next w:val="Normal"/>
+    <w:link w:val="Heading1Char"/>
     <w:uiPriority w:val="9"/>
     <w:qFormat/>
     <w:rsid w:val="0010643B"/>
@@ -2582,13 +2377,13 @@
       <w:szCs w:val="32"/>
     </w:rPr>
   </w:style>
-  <w:style w:type="character" w:default="1" w:styleId="Bekezdsalapbettpusa">
+  <w:style w:type="character" w:default="1" w:styleId="DefaultParagraphFont">
     <w:name w:val="Default Paragraph Font"/>
     <w:uiPriority w:val="1"/>
     <w:semiHidden/>
     <w:unhideWhenUsed/>
   </w:style>
-  <w:style w:type="table" w:default="1" w:styleId="Normltblzat">
+  <w:style w:type="table" w:default="1" w:styleId="TableNormal">
     <w:name w:val="Normal Table"/>
     <w:uiPriority w:val="99"/>
     <w:semiHidden/>
@@ -2603,16 +2398,16 @@
       </w:tblCellMar>
     </w:tblPr>
   </w:style>
-  <w:style w:type="numbering" w:default="1" w:styleId="Nemlista">
+  <w:style w:type="numbering" w:default="1" w:styleId="NoList">
     <w:name w:val="No List"/>
     <w:uiPriority w:val="99"/>
     <w:semiHidden/>
     <w:unhideWhenUsed/>
   </w:style>
-  <w:style w:type="character" w:customStyle="1" w:styleId="Cmsor1Char">
-    <w:name w:val="Címsor 1 Char"/>
-    <w:basedOn w:val="Bekezdsalapbettpusa"/>
-    <w:link w:val="Cmsor1"/>
+  <w:style w:type="character" w:customStyle="1" w:styleId="Heading1Char">
+    <w:name w:val="Heading 1 Char"/>
+    <w:basedOn w:val="DefaultParagraphFont"/>
+    <w:link w:val="Heading1"/>
     <w:uiPriority w:val="9"/>
     <w:rsid w:val="0010643B"/>
     <w:rPr>
@@ -2623,10 +2418,10 @@
       <w:szCs w:val="32"/>
     </w:rPr>
   </w:style>
-  <w:style w:type="paragraph" w:styleId="Tartalomjegyzkcmsora">
+  <w:style w:type="paragraph" w:styleId="TOCHeading">
     <w:name w:val="TOC Heading"/>
-    <w:basedOn w:val="Cmsor1"/>
-    <w:next w:val="Norml"/>
+    <w:basedOn w:val="Heading1"/>
+    <w:next w:val="Normal"/>
     <w:uiPriority w:val="39"/>
     <w:unhideWhenUsed/>
     <w:qFormat/>
@@ -2643,10 +2438,10 @@
       <w:lang w:eastAsia="hu-HU"/>
     </w:rPr>
   </w:style>
-  <w:style w:type="paragraph" w:styleId="TJ1">
+  <w:style w:type="paragraph" w:styleId="TOC1">
     <w:name w:val="toc 1"/>
-    <w:basedOn w:val="Norml"/>
-    <w:next w:val="Norml"/>
+    <w:basedOn w:val="Normal"/>
+    <w:next w:val="Normal"/>
     <w:autoRedefine/>
     <w:uiPriority w:val="39"/>
     <w:unhideWhenUsed/>
@@ -2662,9 +2457,9 @@
       <w:sz w:val="30"/>
     </w:rPr>
   </w:style>
-  <w:style w:type="character" w:styleId="Hiperhivatkozs">
+  <w:style w:type="character" w:styleId="Hyperlink">
     <w:name w:val="Hyperlink"/>
-    <w:basedOn w:val="Bekezdsalapbettpusa"/>
+    <w:basedOn w:val="DefaultParagraphFont"/>
     <w:uiPriority w:val="99"/>
     <w:unhideWhenUsed/>
     <w:rsid w:val="0045136A"/>
@@ -2673,9 +2468,9 @@
       <w:u w:val="single"/>
     </w:rPr>
   </w:style>
-  <w:style w:type="paragraph" w:styleId="Listaszerbekezds">
+  <w:style w:type="paragraph" w:styleId="ListParagraph">
     <w:name w:val="List Paragraph"/>
-    <w:basedOn w:val="Norml"/>
+    <w:basedOn w:val="Normal"/>
     <w:uiPriority w:val="34"/>
     <w:qFormat/>
     <w:rsid w:val="004B1466"/>
@@ -2684,9 +2479,9 @@
       <w:contextualSpacing/>
     </w:pPr>
   </w:style>
-  <w:style w:type="character" w:styleId="Jegyzethivatkozs">
+  <w:style w:type="character" w:styleId="CommentReference">
     <w:name w:val="annotation reference"/>
-    <w:basedOn w:val="Bekezdsalapbettpusa"/>
+    <w:basedOn w:val="DefaultParagraphFont"/>
     <w:uiPriority w:val="99"/>
     <w:semiHidden/>
     <w:unhideWhenUsed/>
@@ -2696,10 +2491,10 @@
       <w:szCs w:val="16"/>
     </w:rPr>
   </w:style>
-  <w:style w:type="paragraph" w:styleId="Jegyzetszveg">
+  <w:style w:type="paragraph" w:styleId="CommentText">
     <w:name w:val="annotation text"/>
-    <w:basedOn w:val="Norml"/>
-    <w:link w:val="JegyzetszvegChar"/>
+    <w:basedOn w:val="Normal"/>
+    <w:link w:val="CommentTextChar"/>
     <w:uiPriority w:val="99"/>
     <w:semiHidden/>
     <w:unhideWhenUsed/>
@@ -2712,10 +2507,10 @@
       <w:szCs w:val="20"/>
     </w:rPr>
   </w:style>
-  <w:style w:type="character" w:customStyle="1" w:styleId="JegyzetszvegChar">
-    <w:name w:val="Jegyzetszöveg Char"/>
-    <w:basedOn w:val="Bekezdsalapbettpusa"/>
-    <w:link w:val="Jegyzetszveg"/>
+  <w:style w:type="character" w:customStyle="1" w:styleId="CommentTextChar">
+    <w:name w:val="Comment Text Char"/>
+    <w:basedOn w:val="DefaultParagraphFont"/>
+    <w:link w:val="CommentText"/>
     <w:uiPriority w:val="99"/>
     <w:semiHidden/>
     <w:rsid w:val="002404F4"/>
@@ -2725,11 +2520,11 @@
       <w:szCs w:val="20"/>
     </w:rPr>
   </w:style>
-  <w:style w:type="paragraph" w:styleId="Megjegyzstrgya">
+  <w:style w:type="paragraph" w:styleId="CommentSubject">
     <w:name w:val="annotation subject"/>
-    <w:basedOn w:val="Jegyzetszveg"/>
-    <w:next w:val="Jegyzetszveg"/>
-    <w:link w:val="MegjegyzstrgyaChar"/>
+    <w:basedOn w:val="CommentText"/>
+    <w:next w:val="CommentText"/>
+    <w:link w:val="CommentSubjectChar"/>
     <w:uiPriority w:val="99"/>
     <w:semiHidden/>
     <w:unhideWhenUsed/>
@@ -2739,10 +2534,10 @@
       <w:bCs/>
     </w:rPr>
   </w:style>
-  <w:style w:type="character" w:customStyle="1" w:styleId="MegjegyzstrgyaChar">
-    <w:name w:val="Megjegyzés tárgya Char"/>
-    <w:basedOn w:val="JegyzetszvegChar"/>
-    <w:link w:val="Megjegyzstrgya"/>
+  <w:style w:type="character" w:customStyle="1" w:styleId="CommentSubjectChar">
+    <w:name w:val="Comment Subject Char"/>
+    <w:basedOn w:val="CommentTextChar"/>
+    <w:link w:val="CommentSubject"/>
     <w:uiPriority w:val="99"/>
     <w:semiHidden/>
     <w:rsid w:val="002404F4"/>
@@ -2754,10 +2549,10 @@
       <w:szCs w:val="20"/>
     </w:rPr>
   </w:style>
-  <w:style w:type="paragraph" w:styleId="Buborkszveg">
+  <w:style w:type="paragraph" w:styleId="BalloonText">
     <w:name w:val="Balloon Text"/>
-    <w:basedOn w:val="Norml"/>
-    <w:link w:val="BuborkszvegChar"/>
+    <w:basedOn w:val="Normal"/>
+    <w:link w:val="BalloonTextChar"/>
     <w:uiPriority w:val="99"/>
     <w:semiHidden/>
     <w:unhideWhenUsed/>
@@ -2771,10 +2566,10 @@
       <w:szCs w:val="18"/>
     </w:rPr>
   </w:style>
-  <w:style w:type="character" w:customStyle="1" w:styleId="BuborkszvegChar">
-    <w:name w:val="Buborékszöveg Char"/>
-    <w:basedOn w:val="Bekezdsalapbettpusa"/>
-    <w:link w:val="Buborkszveg"/>
+  <w:style w:type="character" w:customStyle="1" w:styleId="BalloonTextChar">
+    <w:name w:val="Balloon Text Char"/>
+    <w:basedOn w:val="DefaultParagraphFont"/>
+    <w:link w:val="BalloonText"/>
     <w:uiPriority w:val="99"/>
     <w:semiHidden/>
     <w:rsid w:val="002404F4"/>
@@ -2785,6 +2580,984 @@
     </w:rPr>
   </w:style>
 </w:styles>
+</file>
+
+<file path=word/charts/chart1.xml><?xml version="1.0" encoding="utf-8"?>
+<c:chartSpace xmlns:c="http://schemas.openxmlformats.org/drawingml/2006/chart" xmlns:a="http://schemas.openxmlformats.org/drawingml/2006/main" xmlns:r="http://schemas.openxmlformats.org/officeDocument/2006/relationships" xmlns:c16r2="http://schemas.microsoft.com/office/drawing/2015/06/chart">
+  <c:date1904 val="0"/>
+  <c:lang val="en-US"/>
+  <c:roundedCorners val="1"/>
+  <mc:AlternateContent xmlns:mc="http://schemas.openxmlformats.org/markup-compatibility/2006">
+    <mc:Choice xmlns:c14="http://schemas.microsoft.com/office/drawing/2007/8/2/chart" Requires="c14">
+      <c14:style val="102"/>
+    </mc:Choice>
+    <mc:Fallback>
+      <c:style val="2"/>
+    </mc:Fallback>
+  </mc:AlternateContent>
+  <c:chart>
+    <c:autoTitleDeleted val="0"/>
+    <c:plotArea>
+      <c:layout/>
+      <c:barChart>
+        <c:barDir val="col"/>
+        <c:grouping val="clustered"/>
+        <c:varyColors val="0"/>
+        <c:ser>
+          <c:idx val="0"/>
+          <c:order val="0"/>
+          <c:tx>
+            <c:strRef>
+              <c:f>Sheet1!$B$1</c:f>
+              <c:strCache>
+                <c:ptCount val="1"/>
+                <c:pt idx="0">
+                  <c:v>Paraméter nélkül</c:v>
+                </c:pt>
+              </c:strCache>
+            </c:strRef>
+          </c:tx>
+          <c:spPr>
+            <a:solidFill>
+              <a:schemeClr val="accent1"/>
+            </a:solidFill>
+            <a:ln>
+              <a:noFill/>
+            </a:ln>
+            <a:effectLst/>
+          </c:spPr>
+          <c:invertIfNegative val="0"/>
+          <c:cat>
+            <c:strRef>
+              <c:f>Sheet1!$A$2</c:f>
+              <c:strCache>
+                <c:ptCount val="1"/>
+                <c:pt idx="0">
+                  <c:v>Találati %</c:v>
+                </c:pt>
+              </c:strCache>
+            </c:strRef>
+          </c:cat>
+          <c:val>
+            <c:numRef>
+              <c:f>Sheet1!$B$2</c:f>
+              <c:numCache>
+                <c:formatCode>General</c:formatCode>
+                <c:ptCount val="1"/>
+                <c:pt idx="0">
+                  <c:v>0.40740740740740738</c:v>
+                </c:pt>
+              </c:numCache>
+            </c:numRef>
+          </c:val>
+          <c:extLst>
+            <c:ext xmlns:c16="http://schemas.microsoft.com/office/drawing/2014/chart" uri="{C3380CC4-5D6E-409C-BE32-E72D297353CC}">
+              <c16:uniqueId val="{00000000-E8E1-4110-AFF4-2D642C2B67D6}"/>
+            </c:ext>
+          </c:extLst>
+        </c:ser>
+        <c:ser>
+          <c:idx val="1"/>
+          <c:order val="1"/>
+          <c:tx>
+            <c:strRef>
+              <c:f>Sheet1!$C$1</c:f>
+              <c:strCache>
+                <c:ptCount val="1"/>
+                <c:pt idx="0">
+                  <c:v>M</c:v>
+                </c:pt>
+              </c:strCache>
+            </c:strRef>
+          </c:tx>
+          <c:spPr>
+            <a:solidFill>
+              <a:schemeClr val="accent2"/>
+            </a:solidFill>
+            <a:ln>
+              <a:noFill/>
+            </a:ln>
+            <a:effectLst/>
+          </c:spPr>
+          <c:invertIfNegative val="0"/>
+          <c:cat>
+            <c:strRef>
+              <c:f>Sheet1!$A$2</c:f>
+              <c:strCache>
+                <c:ptCount val="1"/>
+                <c:pt idx="0">
+                  <c:v>Találati %</c:v>
+                </c:pt>
+              </c:strCache>
+            </c:strRef>
+          </c:cat>
+          <c:val>
+            <c:numRef>
+              <c:f>Sheet1!$C$2</c:f>
+              <c:numCache>
+                <c:formatCode>General</c:formatCode>
+                <c:ptCount val="1"/>
+                <c:pt idx="0">
+                  <c:v>0.51851851851851849</c:v>
+                </c:pt>
+              </c:numCache>
+            </c:numRef>
+          </c:val>
+          <c:extLst>
+            <c:ext xmlns:c16="http://schemas.microsoft.com/office/drawing/2014/chart" uri="{C3380CC4-5D6E-409C-BE32-E72D297353CC}">
+              <c16:uniqueId val="{00000004-E8E1-4110-AFF4-2D642C2B67D6}"/>
+            </c:ext>
+          </c:extLst>
+        </c:ser>
+        <c:ser>
+          <c:idx val="2"/>
+          <c:order val="2"/>
+          <c:tx>
+            <c:strRef>
+              <c:f>Sheet1!$D$1</c:f>
+              <c:strCache>
+                <c:ptCount val="1"/>
+                <c:pt idx="0">
+                  <c:v>R</c:v>
+                </c:pt>
+              </c:strCache>
+            </c:strRef>
+          </c:tx>
+          <c:spPr>
+            <a:solidFill>
+              <a:schemeClr val="accent3"/>
+            </a:solidFill>
+            <a:ln>
+              <a:noFill/>
+            </a:ln>
+            <a:effectLst/>
+          </c:spPr>
+          <c:invertIfNegative val="0"/>
+          <c:cat>
+            <c:strRef>
+              <c:f>Sheet1!$A$2</c:f>
+              <c:strCache>
+                <c:ptCount val="1"/>
+                <c:pt idx="0">
+                  <c:v>Találati %</c:v>
+                </c:pt>
+              </c:strCache>
+            </c:strRef>
+          </c:cat>
+          <c:val>
+            <c:numRef>
+              <c:f>Sheet1!$D$2</c:f>
+              <c:numCache>
+                <c:formatCode>General</c:formatCode>
+                <c:ptCount val="1"/>
+                <c:pt idx="0">
+                  <c:v>0.48148148148148145</c:v>
+                </c:pt>
+              </c:numCache>
+            </c:numRef>
+          </c:val>
+          <c:extLst>
+            <c:ext xmlns:c16="http://schemas.microsoft.com/office/drawing/2014/chart" uri="{C3380CC4-5D6E-409C-BE32-E72D297353CC}">
+              <c16:uniqueId val="{00000005-E8E1-4110-AFF4-2D642C2B67D6}"/>
+            </c:ext>
+          </c:extLst>
+        </c:ser>
+        <c:ser>
+          <c:idx val="3"/>
+          <c:order val="3"/>
+          <c:tx>
+            <c:strRef>
+              <c:f>Sheet1!$E$1</c:f>
+              <c:strCache>
+                <c:ptCount val="1"/>
+                <c:pt idx="0">
+                  <c:v>M+R</c:v>
+                </c:pt>
+              </c:strCache>
+            </c:strRef>
+          </c:tx>
+          <c:spPr>
+            <a:solidFill>
+              <a:schemeClr val="accent4"/>
+            </a:solidFill>
+            <a:ln>
+              <a:noFill/>
+            </a:ln>
+            <a:effectLst/>
+          </c:spPr>
+          <c:invertIfNegative val="0"/>
+          <c:cat>
+            <c:strRef>
+              <c:f>Sheet1!$A$2</c:f>
+              <c:strCache>
+                <c:ptCount val="1"/>
+                <c:pt idx="0">
+                  <c:v>Találati %</c:v>
+                </c:pt>
+              </c:strCache>
+            </c:strRef>
+          </c:cat>
+          <c:val>
+            <c:numRef>
+              <c:f>Sheet1!$E$2</c:f>
+              <c:numCache>
+                <c:formatCode>General</c:formatCode>
+                <c:ptCount val="1"/>
+                <c:pt idx="0">
+                  <c:v>0.59259259259259256</c:v>
+                </c:pt>
+              </c:numCache>
+            </c:numRef>
+          </c:val>
+          <c:extLst>
+            <c:ext xmlns:c16="http://schemas.microsoft.com/office/drawing/2014/chart" uri="{C3380CC4-5D6E-409C-BE32-E72D297353CC}">
+              <c16:uniqueId val="{00000006-E8E1-4110-AFF4-2D642C2B67D6}"/>
+            </c:ext>
+          </c:extLst>
+        </c:ser>
+        <c:dLbls>
+          <c:showLegendKey val="0"/>
+          <c:showVal val="0"/>
+          <c:showCatName val="0"/>
+          <c:showSerName val="0"/>
+          <c:showPercent val="0"/>
+          <c:showBubbleSize val="0"/>
+        </c:dLbls>
+        <c:gapWidth val="219"/>
+        <c:overlap val="-27"/>
+        <c:axId val="1059540191"/>
+        <c:axId val="1059548511"/>
+      </c:barChart>
+      <c:catAx>
+        <c:axId val="1059540191"/>
+        <c:scaling>
+          <c:orientation val="minMax"/>
+        </c:scaling>
+        <c:delete val="0"/>
+        <c:axPos val="b"/>
+        <c:numFmt formatCode="General" sourceLinked="1"/>
+        <c:majorTickMark val="none"/>
+        <c:minorTickMark val="none"/>
+        <c:tickLblPos val="nextTo"/>
+        <c:spPr>
+          <a:noFill/>
+          <a:ln w="9525" cap="flat" cmpd="sng" algn="ctr">
+            <a:solidFill>
+              <a:schemeClr val="tx1">
+                <a:lumMod val="15000"/>
+                <a:lumOff val="85000"/>
+              </a:schemeClr>
+            </a:solidFill>
+            <a:round/>
+          </a:ln>
+          <a:effectLst/>
+        </c:spPr>
+        <c:txPr>
+          <a:bodyPr rot="-60000000" spcFirstLastPara="1" vertOverflow="ellipsis" vert="horz" wrap="square" anchor="ctr" anchorCtr="1"/>
+          <a:lstStyle/>
+          <a:p>
+            <a:pPr>
+              <a:defRPr sz="900" b="0" i="0" u="none" strike="noStrike" kern="1200" baseline="0">
+                <a:solidFill>
+                  <a:schemeClr val="tx1">
+                    <a:lumMod val="65000"/>
+                    <a:lumOff val="35000"/>
+                  </a:schemeClr>
+                </a:solidFill>
+                <a:latin typeface="+mn-lt"/>
+                <a:ea typeface="+mn-ea"/>
+                <a:cs typeface="+mn-cs"/>
+              </a:defRPr>
+            </a:pPr>
+            <a:endParaRPr lang="hu-HU"/>
+          </a:p>
+        </c:txPr>
+        <c:crossAx val="1059548511"/>
+        <c:crosses val="autoZero"/>
+        <c:auto val="1"/>
+        <c:lblAlgn val="ctr"/>
+        <c:lblOffset val="100"/>
+        <c:noMultiLvlLbl val="0"/>
+      </c:catAx>
+      <c:valAx>
+        <c:axId val="1059548511"/>
+        <c:scaling>
+          <c:orientation val="minMax"/>
+          <c:max val="1"/>
+        </c:scaling>
+        <c:delete val="0"/>
+        <c:axPos val="l"/>
+        <c:majorGridlines>
+          <c:spPr>
+            <a:ln w="9525" cap="flat" cmpd="sng" algn="ctr">
+              <a:solidFill>
+                <a:schemeClr val="tx1">
+                  <a:lumMod val="15000"/>
+                  <a:lumOff val="85000"/>
+                </a:schemeClr>
+              </a:solidFill>
+              <a:round/>
+            </a:ln>
+            <a:effectLst/>
+          </c:spPr>
+        </c:majorGridlines>
+        <c:numFmt formatCode="0.00%" sourceLinked="0"/>
+        <c:majorTickMark val="none"/>
+        <c:minorTickMark val="none"/>
+        <c:tickLblPos val="nextTo"/>
+        <c:spPr>
+          <a:noFill/>
+          <a:ln>
+            <a:noFill/>
+          </a:ln>
+          <a:effectLst/>
+        </c:spPr>
+        <c:txPr>
+          <a:bodyPr rot="-60000000" spcFirstLastPara="1" vertOverflow="ellipsis" vert="horz" wrap="square" anchor="ctr" anchorCtr="1"/>
+          <a:lstStyle/>
+          <a:p>
+            <a:pPr>
+              <a:defRPr sz="900" b="0" i="0" u="none" strike="noStrike" kern="1200" baseline="0">
+                <a:solidFill>
+                  <a:schemeClr val="tx1">
+                    <a:lumMod val="65000"/>
+                    <a:lumOff val="35000"/>
+                  </a:schemeClr>
+                </a:solidFill>
+                <a:latin typeface="+mn-lt"/>
+                <a:ea typeface="+mn-ea"/>
+                <a:cs typeface="+mn-cs"/>
+              </a:defRPr>
+            </a:pPr>
+            <a:endParaRPr lang="hu-HU"/>
+          </a:p>
+        </c:txPr>
+        <c:crossAx val="1059540191"/>
+        <c:crosses val="autoZero"/>
+        <c:crossBetween val="between"/>
+      </c:valAx>
+      <c:spPr>
+        <a:noFill/>
+        <a:ln>
+          <a:noFill/>
+        </a:ln>
+        <a:effectLst/>
+      </c:spPr>
+    </c:plotArea>
+    <c:legend>
+      <c:legendPos val="b"/>
+      <c:overlay val="0"/>
+      <c:spPr>
+        <a:noFill/>
+        <a:ln>
+          <a:noFill/>
+        </a:ln>
+        <a:effectLst/>
+      </c:spPr>
+      <c:txPr>
+        <a:bodyPr rot="0" spcFirstLastPara="1" vertOverflow="ellipsis" vert="horz" wrap="square" anchor="ctr" anchorCtr="1"/>
+        <a:lstStyle/>
+        <a:p>
+          <a:pPr>
+            <a:defRPr sz="900" b="0" i="0" u="none" strike="noStrike" kern="1200" baseline="0">
+              <a:solidFill>
+                <a:schemeClr val="tx1">
+                  <a:lumMod val="65000"/>
+                  <a:lumOff val="35000"/>
+                </a:schemeClr>
+              </a:solidFill>
+              <a:latin typeface="+mn-lt"/>
+              <a:ea typeface="+mn-ea"/>
+              <a:cs typeface="+mn-cs"/>
+            </a:defRPr>
+          </a:pPr>
+          <a:endParaRPr lang="hu-HU"/>
+        </a:p>
+      </c:txPr>
+    </c:legend>
+    <c:plotVisOnly val="1"/>
+    <c:dispBlanksAs val="gap"/>
+    <c:extLst>
+      <c:ext xmlns:c16r3="http://schemas.microsoft.com/office/drawing/2017/03/chart" uri="{56B9EC1D-385E-4148-901F-78D8002777C0}">
+        <c16r3:dataDisplayOptions16>
+          <c16r3:dispNaAsBlank val="1"/>
+        </c16r3:dataDisplayOptions16>
+      </c:ext>
+    </c:extLst>
+    <c:showDLblsOverMax val="0"/>
+  </c:chart>
+  <c:spPr>
+    <a:solidFill>
+      <a:schemeClr val="bg1"/>
+    </a:solidFill>
+    <a:ln w="9525" cap="flat" cmpd="sng" algn="ctr">
+      <a:solidFill>
+        <a:schemeClr val="tx1">
+          <a:lumMod val="15000"/>
+          <a:lumOff val="85000"/>
+        </a:schemeClr>
+      </a:solidFill>
+      <a:round/>
+    </a:ln>
+    <a:effectLst/>
+  </c:spPr>
+  <c:txPr>
+    <a:bodyPr/>
+    <a:lstStyle/>
+    <a:p>
+      <a:pPr>
+        <a:defRPr/>
+      </a:pPr>
+      <a:endParaRPr lang="hu-HU"/>
+    </a:p>
+  </c:txPr>
+  <c:externalData r:id="rId3">
+    <c:autoUpdate val="0"/>
+  </c:externalData>
+</c:chartSpace>
+</file>
+
+<file path=word/charts/colors1.xml><?xml version="1.0" encoding="utf-8"?>
+<cs:colorStyle xmlns:cs="http://schemas.microsoft.com/office/drawing/2012/chartStyle" xmlns:a="http://schemas.openxmlformats.org/drawingml/2006/main" meth="cycle" id="10">
+  <a:schemeClr val="accent1"/>
+  <a:schemeClr val="accent2"/>
+  <a:schemeClr val="accent3"/>
+  <a:schemeClr val="accent4"/>
+  <a:schemeClr val="accent5"/>
+  <a:schemeClr val="accent6"/>
+  <cs:variation/>
+  <cs:variation>
+    <a:lumMod val="60000"/>
+  </cs:variation>
+  <cs:variation>
+    <a:lumMod val="80000"/>
+    <a:lumOff val="20000"/>
+  </cs:variation>
+  <cs:variation>
+    <a:lumMod val="80000"/>
+  </cs:variation>
+  <cs:variation>
+    <a:lumMod val="60000"/>
+    <a:lumOff val="40000"/>
+  </cs:variation>
+  <cs:variation>
+    <a:lumMod val="50000"/>
+  </cs:variation>
+  <cs:variation>
+    <a:lumMod val="70000"/>
+    <a:lumOff val="30000"/>
+  </cs:variation>
+  <cs:variation>
+    <a:lumMod val="70000"/>
+  </cs:variation>
+  <cs:variation>
+    <a:lumMod val="50000"/>
+    <a:lumOff val="50000"/>
+  </cs:variation>
+</cs:colorStyle>
+</file>
+
+<file path=word/charts/style1.xml><?xml version="1.0" encoding="utf-8"?>
+<cs:chartStyle xmlns:cs="http://schemas.microsoft.com/office/drawing/2012/chartStyle" xmlns:a="http://schemas.openxmlformats.org/drawingml/2006/main" id="201">
+  <cs:axisTitle>
+    <cs:lnRef idx="0"/>
+    <cs:fillRef idx="0"/>
+    <cs:effectRef idx="0"/>
+    <cs:fontRef idx="minor">
+      <a:schemeClr val="tx1">
+        <a:lumMod val="65000"/>
+        <a:lumOff val="35000"/>
+      </a:schemeClr>
+    </cs:fontRef>
+    <cs:defRPr sz="1000" kern="1200"/>
+  </cs:axisTitle>
+  <cs:categoryAxis>
+    <cs:lnRef idx="0"/>
+    <cs:fillRef idx="0"/>
+    <cs:effectRef idx="0"/>
+    <cs:fontRef idx="minor">
+      <a:schemeClr val="tx1">
+        <a:lumMod val="65000"/>
+        <a:lumOff val="35000"/>
+      </a:schemeClr>
+    </cs:fontRef>
+    <cs:spPr>
+      <a:ln w="9525" cap="flat" cmpd="sng" algn="ctr">
+        <a:solidFill>
+          <a:schemeClr val="tx1">
+            <a:lumMod val="15000"/>
+            <a:lumOff val="85000"/>
+          </a:schemeClr>
+        </a:solidFill>
+        <a:round/>
+      </a:ln>
+    </cs:spPr>
+    <cs:defRPr sz="900" kern="1200"/>
+  </cs:categoryAxis>
+  <cs:chartArea mods="allowNoFillOverride allowNoLineOverride">
+    <cs:lnRef idx="0"/>
+    <cs:fillRef idx="0"/>
+    <cs:effectRef idx="0"/>
+    <cs:fontRef idx="minor">
+      <a:schemeClr val="tx1"/>
+    </cs:fontRef>
+    <cs:spPr>
+      <a:solidFill>
+        <a:schemeClr val="bg1"/>
+      </a:solidFill>
+      <a:ln w="9525" cap="flat" cmpd="sng" algn="ctr">
+        <a:solidFill>
+          <a:schemeClr val="tx1">
+            <a:lumMod val="15000"/>
+            <a:lumOff val="85000"/>
+          </a:schemeClr>
+        </a:solidFill>
+        <a:round/>
+      </a:ln>
+    </cs:spPr>
+    <cs:defRPr sz="1000" kern="1200"/>
+  </cs:chartArea>
+  <cs:dataLabel>
+    <cs:lnRef idx="0"/>
+    <cs:fillRef idx="0"/>
+    <cs:effectRef idx="0"/>
+    <cs:fontRef idx="minor">
+      <a:schemeClr val="tx1">
+        <a:lumMod val="75000"/>
+        <a:lumOff val="25000"/>
+      </a:schemeClr>
+    </cs:fontRef>
+    <cs:defRPr sz="900" kern="1200"/>
+  </cs:dataLabel>
+  <cs:dataLabelCallout>
+    <cs:lnRef idx="0"/>
+    <cs:fillRef idx="0"/>
+    <cs:effectRef idx="0"/>
+    <cs:fontRef idx="minor">
+      <a:schemeClr val="dk1">
+        <a:lumMod val="65000"/>
+        <a:lumOff val="35000"/>
+      </a:schemeClr>
+    </cs:fontRef>
+    <cs:spPr>
+      <a:solidFill>
+        <a:schemeClr val="lt1"/>
+      </a:solidFill>
+      <a:ln>
+        <a:solidFill>
+          <a:schemeClr val="dk1">
+            <a:lumMod val="25000"/>
+            <a:lumOff val="75000"/>
+          </a:schemeClr>
+        </a:solidFill>
+      </a:ln>
+    </cs:spPr>
+    <cs:defRPr sz="900" kern="1200"/>
+    <cs:bodyPr rot="0" spcFirstLastPara="1" vertOverflow="clip" horzOverflow="clip" vert="horz" wrap="square" lIns="36576" tIns="18288" rIns="36576" bIns="18288" anchor="ctr" anchorCtr="1">
+      <a:spAutoFit/>
+    </cs:bodyPr>
+  </cs:dataLabelCallout>
+  <cs:dataPoint>
+    <cs:lnRef idx="0"/>
+    <cs:fillRef idx="1">
+      <cs:styleClr val="auto"/>
+    </cs:fillRef>
+    <cs:effectRef idx="0"/>
+    <cs:fontRef idx="minor">
+      <a:schemeClr val="tx1"/>
+    </cs:fontRef>
+  </cs:dataPoint>
+  <cs:dataPoint3D>
+    <cs:lnRef idx="0"/>
+    <cs:fillRef idx="1">
+      <cs:styleClr val="auto"/>
+    </cs:fillRef>
+    <cs:effectRef idx="0"/>
+    <cs:fontRef idx="minor">
+      <a:schemeClr val="tx1"/>
+    </cs:fontRef>
+  </cs:dataPoint3D>
+  <cs:dataPointLine>
+    <cs:lnRef idx="0">
+      <cs:styleClr val="auto"/>
+    </cs:lnRef>
+    <cs:fillRef idx="1"/>
+    <cs:effectRef idx="0"/>
+    <cs:fontRef idx="minor">
+      <a:schemeClr val="tx1"/>
+    </cs:fontRef>
+    <cs:spPr>
+      <a:ln w="28575" cap="rnd">
+        <a:solidFill>
+          <a:schemeClr val="phClr"/>
+        </a:solidFill>
+        <a:round/>
+      </a:ln>
+    </cs:spPr>
+  </cs:dataPointLine>
+  <cs:dataPointMarker>
+    <cs:lnRef idx="0">
+      <cs:styleClr val="auto"/>
+    </cs:lnRef>
+    <cs:fillRef idx="1">
+      <cs:styleClr val="auto"/>
+    </cs:fillRef>
+    <cs:effectRef idx="0"/>
+    <cs:fontRef idx="minor">
+      <a:schemeClr val="tx1"/>
+    </cs:fontRef>
+    <cs:spPr>
+      <a:ln w="9525">
+        <a:solidFill>
+          <a:schemeClr val="phClr"/>
+        </a:solidFill>
+      </a:ln>
+    </cs:spPr>
+  </cs:dataPointMarker>
+  <cs:dataPointMarkerLayout symbol="circle" size="5"/>
+  <cs:dataPointWireframe>
+    <cs:lnRef idx="0">
+      <cs:styleClr val="auto"/>
+    </cs:lnRef>
+    <cs:fillRef idx="1"/>
+    <cs:effectRef idx="0"/>
+    <cs:fontRef idx="minor">
+      <a:schemeClr val="tx1"/>
+    </cs:fontRef>
+    <cs:spPr>
+      <a:ln w="9525" cap="rnd">
+        <a:solidFill>
+          <a:schemeClr val="phClr"/>
+        </a:solidFill>
+        <a:round/>
+      </a:ln>
+    </cs:spPr>
+  </cs:dataPointWireframe>
+  <cs:dataTable>
+    <cs:lnRef idx="0"/>
+    <cs:fillRef idx="0"/>
+    <cs:effectRef idx="0"/>
+    <cs:fontRef idx="minor">
+      <a:schemeClr val="tx1">
+        <a:lumMod val="65000"/>
+        <a:lumOff val="35000"/>
+      </a:schemeClr>
+    </cs:fontRef>
+    <cs:spPr>
+      <a:noFill/>
+      <a:ln w="9525" cap="flat" cmpd="sng" algn="ctr">
+        <a:solidFill>
+          <a:schemeClr val="tx1">
+            <a:lumMod val="15000"/>
+            <a:lumOff val="85000"/>
+          </a:schemeClr>
+        </a:solidFill>
+        <a:round/>
+      </a:ln>
+    </cs:spPr>
+    <cs:defRPr sz="900" kern="1200"/>
+  </cs:dataTable>
+  <cs:downBar>
+    <cs:lnRef idx="0"/>
+    <cs:fillRef idx="0"/>
+    <cs:effectRef idx="0"/>
+    <cs:fontRef idx="minor">
+      <a:schemeClr val="dk1"/>
+    </cs:fontRef>
+    <cs:spPr>
+      <a:solidFill>
+        <a:schemeClr val="dk1">
+          <a:lumMod val="65000"/>
+          <a:lumOff val="35000"/>
+        </a:schemeClr>
+      </a:solidFill>
+      <a:ln w="9525">
+        <a:solidFill>
+          <a:schemeClr val="tx1">
+            <a:lumMod val="65000"/>
+            <a:lumOff val="35000"/>
+          </a:schemeClr>
+        </a:solidFill>
+      </a:ln>
+    </cs:spPr>
+  </cs:downBar>
+  <cs:dropLine>
+    <cs:lnRef idx="0"/>
+    <cs:fillRef idx="0"/>
+    <cs:effectRef idx="0"/>
+    <cs:fontRef idx="minor">
+      <a:schemeClr val="tx1"/>
+    </cs:fontRef>
+    <cs:spPr>
+      <a:ln w="9525" cap="flat" cmpd="sng" algn="ctr">
+        <a:solidFill>
+          <a:schemeClr val="tx1">
+            <a:lumMod val="35000"/>
+            <a:lumOff val="65000"/>
+          </a:schemeClr>
+        </a:solidFill>
+        <a:round/>
+      </a:ln>
+    </cs:spPr>
+  </cs:dropLine>
+  <cs:errorBar>
+    <cs:lnRef idx="0"/>
+    <cs:fillRef idx="0"/>
+    <cs:effectRef idx="0"/>
+    <cs:fontRef idx="minor">
+      <a:schemeClr val="tx1"/>
+    </cs:fontRef>
+    <cs:spPr>
+      <a:ln w="9525" cap="flat" cmpd="sng" algn="ctr">
+        <a:solidFill>
+          <a:schemeClr val="tx1">
+            <a:lumMod val="65000"/>
+            <a:lumOff val="35000"/>
+          </a:schemeClr>
+        </a:solidFill>
+        <a:round/>
+      </a:ln>
+    </cs:spPr>
+  </cs:errorBar>
+  <cs:floor>
+    <cs:lnRef idx="0"/>
+    <cs:fillRef idx="0"/>
+    <cs:effectRef idx="0"/>
+    <cs:fontRef idx="minor">
+      <a:schemeClr val="tx1"/>
+    </cs:fontRef>
+    <cs:spPr>
+      <a:noFill/>
+      <a:ln>
+        <a:noFill/>
+      </a:ln>
+    </cs:spPr>
+  </cs:floor>
+  <cs:gridlineMajor>
+    <cs:lnRef idx="0"/>
+    <cs:fillRef idx="0"/>
+    <cs:effectRef idx="0"/>
+    <cs:fontRef idx="minor">
+      <a:schemeClr val="tx1"/>
+    </cs:fontRef>
+    <cs:spPr>
+      <a:ln w="9525" cap="flat" cmpd="sng" algn="ctr">
+        <a:solidFill>
+          <a:schemeClr val="tx1">
+            <a:lumMod val="15000"/>
+            <a:lumOff val="85000"/>
+          </a:schemeClr>
+        </a:solidFill>
+        <a:round/>
+      </a:ln>
+    </cs:spPr>
+  </cs:gridlineMajor>
+  <cs:gridlineMinor>
+    <cs:lnRef idx="0"/>
+    <cs:fillRef idx="0"/>
+    <cs:effectRef idx="0"/>
+    <cs:fontRef idx="minor">
+      <a:schemeClr val="tx1"/>
+    </cs:fontRef>
+    <cs:spPr>
+      <a:ln w="9525" cap="flat" cmpd="sng" algn="ctr">
+        <a:solidFill>
+          <a:schemeClr val="tx1">
+            <a:lumMod val="5000"/>
+            <a:lumOff val="95000"/>
+          </a:schemeClr>
+        </a:solidFill>
+        <a:round/>
+      </a:ln>
+    </cs:spPr>
+  </cs:gridlineMinor>
+  <cs:hiLoLine>
+    <cs:lnRef idx="0"/>
+    <cs:fillRef idx="0"/>
+    <cs:effectRef idx="0"/>
+    <cs:fontRef idx="minor">
+      <a:schemeClr val="tx1"/>
+    </cs:fontRef>
+    <cs:spPr>
+      <a:ln w="9525" cap="flat" cmpd="sng" algn="ctr">
+        <a:solidFill>
+          <a:schemeClr val="tx1">
+            <a:lumMod val="75000"/>
+            <a:lumOff val="25000"/>
+          </a:schemeClr>
+        </a:solidFill>
+        <a:round/>
+      </a:ln>
+    </cs:spPr>
+  </cs:hiLoLine>
+  <cs:leaderLine>
+    <cs:lnRef idx="0"/>
+    <cs:fillRef idx="0"/>
+    <cs:effectRef idx="0"/>
+    <cs:fontRef idx="minor">
+      <a:schemeClr val="tx1"/>
+    </cs:fontRef>
+    <cs:spPr>
+      <a:ln w="9525" cap="flat" cmpd="sng" algn="ctr">
+        <a:solidFill>
+          <a:schemeClr val="tx1">
+            <a:lumMod val="35000"/>
+            <a:lumOff val="65000"/>
+          </a:schemeClr>
+        </a:solidFill>
+        <a:round/>
+      </a:ln>
+    </cs:spPr>
+  </cs:leaderLine>
+  <cs:legend>
+    <cs:lnRef idx="0"/>
+    <cs:fillRef idx="0"/>
+    <cs:effectRef idx="0"/>
+    <cs:fontRef idx="minor">
+      <a:schemeClr val="tx1">
+        <a:lumMod val="65000"/>
+        <a:lumOff val="35000"/>
+      </a:schemeClr>
+    </cs:fontRef>
+    <cs:defRPr sz="900" kern="1200"/>
+  </cs:legend>
+  <cs:plotArea mods="allowNoFillOverride allowNoLineOverride">
+    <cs:lnRef idx="0"/>
+    <cs:fillRef idx="0"/>
+    <cs:effectRef idx="0"/>
+    <cs:fontRef idx="minor">
+      <a:schemeClr val="tx1"/>
+    </cs:fontRef>
+  </cs:plotArea>
+  <cs:plotArea3D mods="allowNoFillOverride allowNoLineOverride">
+    <cs:lnRef idx="0"/>
+    <cs:fillRef idx="0"/>
+    <cs:effectRef idx="0"/>
+    <cs:fontRef idx="minor">
+      <a:schemeClr val="tx1"/>
+    </cs:fontRef>
+  </cs:plotArea3D>
+  <cs:seriesAxis>
+    <cs:lnRef idx="0"/>
+    <cs:fillRef idx="0"/>
+    <cs:effectRef idx="0"/>
+    <cs:fontRef idx="minor">
+      <a:schemeClr val="tx1">
+        <a:lumMod val="65000"/>
+        <a:lumOff val="35000"/>
+      </a:schemeClr>
+    </cs:fontRef>
+    <cs:defRPr sz="900" kern="1200"/>
+  </cs:seriesAxis>
+  <cs:seriesLine>
+    <cs:lnRef idx="0"/>
+    <cs:fillRef idx="0"/>
+    <cs:effectRef idx="0"/>
+    <cs:fontRef idx="minor">
+      <a:schemeClr val="tx1"/>
+    </cs:fontRef>
+    <cs:spPr>
+      <a:ln w="9525" cap="flat" cmpd="sng" algn="ctr">
+        <a:solidFill>
+          <a:schemeClr val="tx1">
+            <a:lumMod val="35000"/>
+            <a:lumOff val="65000"/>
+          </a:schemeClr>
+        </a:solidFill>
+        <a:round/>
+      </a:ln>
+    </cs:spPr>
+  </cs:seriesLine>
+  <cs:title>
+    <cs:lnRef idx="0"/>
+    <cs:fillRef idx="0"/>
+    <cs:effectRef idx="0"/>
+    <cs:fontRef idx="minor">
+      <a:schemeClr val="tx1">
+        <a:lumMod val="65000"/>
+        <a:lumOff val="35000"/>
+      </a:schemeClr>
+    </cs:fontRef>
+    <cs:defRPr sz="1400" b="0" kern="1200" spc="0" baseline="0"/>
+  </cs:title>
+  <cs:trendline>
+    <cs:lnRef idx="0">
+      <cs:styleClr val="auto"/>
+    </cs:lnRef>
+    <cs:fillRef idx="0"/>
+    <cs:effectRef idx="0"/>
+    <cs:fontRef idx="minor">
+      <a:schemeClr val="tx1"/>
+    </cs:fontRef>
+    <cs:spPr>
+      <a:ln w="19050" cap="rnd">
+        <a:solidFill>
+          <a:schemeClr val="phClr"/>
+        </a:solidFill>
+        <a:prstDash val="sysDot"/>
+      </a:ln>
+    </cs:spPr>
+  </cs:trendline>
+  <cs:trendlineLabel>
+    <cs:lnRef idx="0"/>
+    <cs:fillRef idx="0"/>
+    <cs:effectRef idx="0"/>
+    <cs:fontRef idx="minor">
+      <a:schemeClr val="tx1">
+        <a:lumMod val="65000"/>
+        <a:lumOff val="35000"/>
+      </a:schemeClr>
+    </cs:fontRef>
+    <cs:defRPr sz="900" kern="1200"/>
+  </cs:trendlineLabel>
+  <cs:upBar>
+    <cs:lnRef idx="0"/>
+    <cs:fillRef idx="0"/>
+    <cs:effectRef idx="0"/>
+    <cs:fontRef idx="minor">
+      <a:schemeClr val="dk1"/>
+    </cs:fontRef>
+    <cs:spPr>
+      <a:solidFill>
+        <a:schemeClr val="lt1"/>
+      </a:solidFill>
+      <a:ln w="9525">
+        <a:solidFill>
+          <a:schemeClr val="tx1">
+            <a:lumMod val="15000"/>
+            <a:lumOff val="85000"/>
+          </a:schemeClr>
+        </a:solidFill>
+      </a:ln>
+    </cs:spPr>
+  </cs:upBar>
+  <cs:valueAxis>
+    <cs:lnRef idx="0"/>
+    <cs:fillRef idx="0"/>
+    <cs:effectRef idx="0"/>
+    <cs:fontRef idx="minor">
+      <a:schemeClr val="tx1">
+        <a:lumMod val="65000"/>
+        <a:lumOff val="35000"/>
+      </a:schemeClr>
+    </cs:fontRef>
+    <cs:defRPr sz="900" kern="1200"/>
+  </cs:valueAxis>
+  <cs:wall>
+    <cs:lnRef idx="0"/>
+    <cs:fillRef idx="0"/>
+    <cs:effectRef idx="0"/>
+    <cs:fontRef idx="minor">
+      <a:schemeClr val="tx1"/>
+    </cs:fontRef>
+    <cs:spPr>
+      <a:noFill/>
+      <a:ln>
+        <a:noFill/>
+      </a:ln>
+    </cs:spPr>
+  </cs:wall>
+</cs:chartStyle>
 </file>
 
 <file path=word/theme/theme1.xml><?xml version="1.0" encoding="utf-8"?>

</xml_diff>